<commit_message>
Revised with Mat's proposed changes
</commit_message>
<xml_diff>
--- a/documentation/TestOrganizationAndPlan.docx
+++ b/documentation/TestOrganizationAndPlan.docx
@@ -39,7 +39,6 @@
     <w:p>
       <w:pPr>
         <w:rPr>
-          <w:ins w:id="0" w:author="Mathew Migliore" w:date="2022-02-19T16:44:00Z"/>
           <w:lang w:val="en-US"/>
         </w:rPr>
       </w:pPr>
@@ -53,93 +52,13 @@
         <w:rPr>
           <w:lang w:val="en-US"/>
         </w:rPr>
-        <w:t xml:space="preserve">All information and functionality related to the testing of our software resides in </w:t>
-      </w:r>
-      <w:ins w:id="1" w:author="Mathew Migliore" w:date="2022-02-19T16:35:00Z">
-        <w:r>
-          <w:rPr>
-            <w:lang w:val="en-US"/>
-          </w:rPr>
-          <w:t>the</w:t>
-        </w:r>
-      </w:ins>
-      <w:ins w:id="2" w:author="Mathew Migliore" w:date="2022-02-19T16:36:00Z">
-        <w:r>
-          <w:rPr>
-            <w:lang w:val="en-US"/>
-          </w:rPr>
-          <w:t xml:space="preserve"> </w:t>
-        </w:r>
-        <w:r>
-          <w:rPr>
-            <w:lang w:val="en-US"/>
-          </w:rPr>
-          <w:t>“test/”</w:t>
-        </w:r>
-      </w:ins>
-      <w:del w:id="3" w:author="Mathew Migliore" w:date="2022-02-19T16:35:00Z">
-        <w:r>
-          <w:rPr>
-            <w:lang w:val="en-US"/>
-          </w:rPr>
-          <w:delText>a</w:delText>
-        </w:r>
-      </w:del>
-      <w:r>
-        <w:rPr>
-          <w:lang w:val="en-US"/>
-        </w:rPr>
-        <w:t xml:space="preserve"> directory </w:t>
-      </w:r>
-      <w:del w:id="4" w:author="Mathew Migliore" w:date="2022-02-19T16:40:00Z">
-        <w:r>
-          <w:rPr>
-            <w:lang w:val="en-US"/>
-          </w:rPr>
-          <w:delText xml:space="preserve">named </w:delText>
-        </w:r>
-      </w:del>
-      <w:del w:id="5" w:author="Mathew Migliore" w:date="2022-02-19T16:36:00Z">
-        <w:r>
-          <w:rPr>
-            <w:lang w:val="en-US"/>
-          </w:rPr>
-          <w:delText xml:space="preserve">“test/”, </w:delText>
-        </w:r>
-      </w:del>
-      <w:r>
-        <w:rPr>
-          <w:lang w:val="en-US"/>
-        </w:rPr>
-        <w:t xml:space="preserve">which </w:t>
-      </w:r>
-      <w:del w:id="6" w:author="Mathew Migliore" w:date="2022-02-19T16:36:00Z">
-        <w:r>
-          <w:rPr>
-            <w:lang w:val="en-US"/>
-          </w:rPr>
-          <w:delText xml:space="preserve">must </w:delText>
-        </w:r>
-      </w:del>
-      <w:ins w:id="7" w:author="Mathew Migliore" w:date="2022-02-19T16:36:00Z">
-        <w:r>
-          <w:rPr>
-            <w:lang w:val="en-US"/>
-          </w:rPr>
-          <w:t>is to</w:t>
-        </w:r>
-        <w:r>
-          <w:rPr>
-            <w:lang w:val="en-US"/>
-          </w:rPr>
-          <w:t xml:space="preserve"> </w:t>
-        </w:r>
-      </w:ins>
-      <w:r>
-        <w:rPr>
-          <w:lang w:val="en-US"/>
-        </w:rPr>
-        <w:t>be</w:t>
+        <w:t xml:space="preserve">All information and functionality related to the testing of our software resides in a directory named “test/”, which </w:t>
+      </w:r>
+      <w:r>
+        <w:rPr>
+          <w:lang w:val="en-US"/>
+        </w:rPr>
+        <w:t>must be</w:t>
       </w:r>
       <w:r>
         <w:rPr>
@@ -151,52 +70,14 @@
         <w:rPr>
           <w:lang w:val="en-US"/>
         </w:rPr>
-        <w:t xml:space="preserve">at </w:t>
-      </w:r>
-      <w:del w:id="8" w:author="Mathew Migliore" w:date="2022-02-19T16:33:00Z">
-        <w:r>
-          <w:rPr>
-            <w:lang w:val="en-US"/>
-          </w:rPr>
-          <w:delText xml:space="preserve">the top level </w:delText>
-        </w:r>
-      </w:del>
-      <w:ins w:id="9" w:author="Mathew Migliore" w:date="2022-02-19T16:33:00Z">
-        <w:r>
-          <w:rPr>
-            <w:lang w:val="en-US"/>
-          </w:rPr>
-          <w:t xml:space="preserve">the root </w:t>
-        </w:r>
-      </w:ins>
-      <w:r>
-        <w:rPr>
-          <w:lang w:val="en-US"/>
-        </w:rPr>
-        <w:t>of the software’s working directory. T</w:t>
-      </w:r>
-      <w:r>
-        <w:rPr>
-          <w:lang w:val="en-US"/>
-        </w:rPr>
-        <w:t>h</w:t>
-      </w:r>
-      <w:ins w:id="10" w:author="Mathew Migliore" w:date="2022-02-19T16:41:00Z">
-        <w:r>
-          <w:rPr>
-            <w:lang w:val="en-US"/>
-          </w:rPr>
-          <w:t>e</w:t>
-        </w:r>
-      </w:ins>
-      <w:del w:id="11" w:author="Mathew Migliore" w:date="2022-02-19T16:41:00Z">
-        <w:r>
-          <w:rPr>
-            <w:lang w:val="en-US"/>
-          </w:rPr>
-          <w:delText>is</w:delText>
-        </w:r>
-      </w:del>
+        <w:t>at the top level of the software’s working directory. T</w:t>
+      </w:r>
+      <w:r>
+        <w:rPr>
+          <w:lang w:val="en-US"/>
+        </w:rPr>
+        <w:t>his</w:t>
+      </w:r>
       <w:r>
         <w:rPr>
           <w:lang w:val="en-US"/>
@@ -209,74 +90,30 @@
         </w:rPr>
         <w:t>’s structure</w:t>
       </w:r>
-      <w:ins w:id="12" w:author="Mathew Migliore" w:date="2022-02-19T16:44:00Z">
-        <w:r>
-          <w:rPr>
-            <w:lang w:val="en-US"/>
-          </w:rPr>
-          <w:t xml:space="preserve"> and content</w:t>
-        </w:r>
-      </w:ins>
-      <w:ins w:id="13" w:author="Mathew Migliore" w:date="2022-02-19T16:41:00Z">
-        <w:r>
-          <w:rPr>
-            <w:lang w:val="en-US"/>
-          </w:rPr>
-          <w:t xml:space="preserve">, as </w:t>
-        </w:r>
-      </w:ins>
-      <w:del w:id="14" w:author="Mathew Migliore" w:date="2022-02-19T16:41:00Z">
-        <w:r>
-          <w:rPr>
-            <w:lang w:val="en-US"/>
-          </w:rPr>
-          <w:delText xml:space="preserve"> </w:delText>
-        </w:r>
-      </w:del>
-      <w:r>
-        <w:rPr>
-          <w:lang w:val="en-US"/>
-        </w:rPr>
-        <w:t>can be seen in Figure 1,</w:t>
-      </w:r>
-      <w:del w:id="15" w:author="Mathew Migliore" w:date="2022-02-19T16:44:00Z">
-        <w:r>
-          <w:rPr>
-            <w:lang w:val="en-US"/>
-          </w:rPr>
-          <w:delText xml:space="preserve"> and its contents</w:delText>
-        </w:r>
-      </w:del>
-      <w:ins w:id="16" w:author="Mathew Migliore" w:date="2022-02-19T16:44:00Z">
-        <w:r>
-          <w:rPr>
-            <w:lang w:val="en-US"/>
-          </w:rPr>
-          <w:t xml:space="preserve"> </w:t>
-        </w:r>
-      </w:ins>
-      <w:del w:id="17" w:author="Mathew Migliore" w:date="2022-02-19T16:44:00Z">
-        <w:r>
-          <w:rPr>
-            <w:lang w:val="en-US"/>
-          </w:rPr>
-          <w:delText xml:space="preserve"> </w:delText>
-        </w:r>
-      </w:del>
-      <w:r>
-        <w:rPr>
-          <w:lang w:val="en-US"/>
-        </w:rPr>
-        <w:t xml:space="preserve">are </w:t>
-      </w:r>
-      <w:ins w:id="18" w:author="Mathew Migliore" w:date="2022-02-19T16:44:00Z">
-        <w:r>
-          <w:rPr>
-            <w:lang w:val="en-US"/>
-          </w:rPr>
-          <w:t xml:space="preserve">as </w:t>
-        </w:r>
-      </w:ins>
+      <w:r>
+        <w:rPr>
+          <w:lang w:val="en-US"/>
+        </w:rPr>
+        <w:t xml:space="preserve"> can be seen in Figure 1, and its </w:t>
+      </w:r>
+      <w:r>
+        <w:rPr>
+          <w:lang w:val="en-US"/>
+        </w:rPr>
+        <w:t xml:space="preserve">immediate </w:t>
+      </w:r>
+      <w:r>
+        <w:rPr>
+          <w:lang w:val="en-US"/>
+        </w:rPr>
+        <w:t xml:space="preserve">contents are </w:t>
+      </w:r>
+      <w:r>
+        <w:rPr>
+          <w:lang w:val="en-US"/>
+        </w:rPr>
+        <w:t xml:space="preserve">as </w:t>
+      </w:r>
       <w:r>
         <w:rPr>
           <w:lang w:val="en-US"/>
@@ -287,486 +124,246 @@
         <w:rPr>
           <w:lang w:val="en-US"/>
         </w:rPr>
-        <w:t xml:space="preserve">: </w:t>
+        <w:t xml:space="preserve">:  a </w:t>
+      </w:r>
+      <w:r>
+        <w:rPr>
+          <w:lang w:val="en-US"/>
+        </w:rPr>
+        <w:t>sub</w:t>
+      </w:r>
+      <w:r>
+        <w:rPr>
+          <w:lang w:val="en-US"/>
+        </w:rPr>
+        <w:t>directory named “</w:t>
+      </w:r>
+      <w:proofErr w:type="spellStart"/>
+      <w:r>
+        <w:rPr>
+          <w:lang w:val="en-US"/>
+        </w:rPr>
+        <w:t>unitTests</w:t>
+      </w:r>
+      <w:proofErr w:type="spellEnd"/>
+      <w:r>
+        <w:rPr>
+          <w:lang w:val="en-US"/>
+        </w:rPr>
+        <w:t>/</w:t>
+      </w:r>
+      <w:r>
+        <w:rPr>
+          <w:lang w:val="en-US"/>
+        </w:rPr>
+        <w:t xml:space="preserve">” </w:t>
+      </w:r>
+      <w:r>
+        <w:rPr>
+          <w:lang w:val="en-US"/>
+        </w:rPr>
+        <w:t>which contains</w:t>
+      </w:r>
+      <w:r>
+        <w:rPr>
+          <w:lang w:val="en-US"/>
+        </w:rPr>
+        <w:t xml:space="preserve"> </w:t>
+      </w:r>
+      <w:r>
+        <w:rPr>
+          <w:lang w:val="en-US"/>
+        </w:rPr>
+        <w:t xml:space="preserve">the many individual tests </w:t>
+      </w:r>
+      <w:r>
+        <w:rPr>
+          <w:lang w:val="en-US"/>
+        </w:rPr>
+        <w:t>that</w:t>
+      </w:r>
+      <w:r>
+        <w:rPr>
+          <w:lang w:val="en-US"/>
+        </w:rPr>
+        <w:t xml:space="preserve"> comprise the overall system test, a directory named “</w:t>
+      </w:r>
+      <w:proofErr w:type="spellStart"/>
+      <w:r>
+        <w:rPr>
+          <w:lang w:val="en-US"/>
+        </w:rPr>
+        <w:t>systemTestReports</w:t>
+      </w:r>
+      <w:proofErr w:type="spellEnd"/>
+      <w:r>
+        <w:rPr>
+          <w:lang w:val="en-US"/>
+        </w:rPr>
+        <w:t xml:space="preserve">/” </w:t>
+      </w:r>
+      <w:r>
+        <w:rPr>
+          <w:lang w:val="en-US"/>
+        </w:rPr>
+        <w:t>which contains</w:t>
+      </w:r>
+      <w:r>
+        <w:rPr>
+          <w:lang w:val="en-US"/>
+        </w:rPr>
+        <w:t xml:space="preserve"> </w:t>
+      </w:r>
+      <w:r>
+        <w:rPr>
+          <w:lang w:val="en-US"/>
+        </w:rPr>
+        <w:t xml:space="preserve">system </w:t>
+      </w:r>
+      <w:r>
+        <w:rPr>
+          <w:lang w:val="en-US"/>
+        </w:rPr>
+        <w:t xml:space="preserve">reports </w:t>
+      </w:r>
+      <w:r>
+        <w:rPr>
+          <w:lang w:val="en-US"/>
+        </w:rPr>
+        <w:t>that describing</w:t>
+      </w:r>
+      <w:r>
+        <w:rPr>
+          <w:lang w:val="en-US"/>
+        </w:rPr>
+        <w:t xml:space="preserve"> the aggregated results of the </w:t>
+      </w:r>
+      <w:r>
+        <w:rPr>
+          <w:lang w:val="en-US"/>
+        </w:rPr>
+        <w:t>individual</w:t>
+      </w:r>
+      <w:r>
+        <w:rPr>
+          <w:lang w:val="en-US"/>
+        </w:rPr>
+        <w:t xml:space="preserve"> tests, and</w:t>
+      </w:r>
+      <w:r>
+        <w:rPr>
+          <w:lang w:val="en-US"/>
+        </w:rPr>
+        <w:t xml:space="preserve"> </w:t>
+      </w:r>
+      <w:r>
+        <w:rPr>
+          <w:lang w:val="en-US"/>
+        </w:rPr>
+        <w:t>a</w:t>
+      </w:r>
+      <w:r>
+        <w:rPr>
+          <w:lang w:val="en-US"/>
+        </w:rPr>
+        <w:t xml:space="preserve"> shell</w:t>
+      </w:r>
+      <w:r>
+        <w:rPr>
+          <w:lang w:val="en-US"/>
+        </w:rPr>
+        <w:t xml:space="preserve"> script named “runTests.sh” which </w:t>
+      </w:r>
+      <w:r>
+        <w:rPr>
+          <w:lang w:val="en-US"/>
+        </w:rPr>
+        <w:t xml:space="preserve">loads </w:t>
+      </w:r>
+      <w:r>
+        <w:rPr>
+          <w:lang w:val="en-US"/>
+        </w:rPr>
+        <w:t>and run</w:t>
+      </w:r>
+      <w:r>
+        <w:rPr>
+          <w:lang w:val="en-US"/>
+        </w:rPr>
+        <w:t>s</w:t>
+      </w:r>
+      <w:r>
+        <w:rPr>
+          <w:lang w:val="en-US"/>
+        </w:rPr>
+        <w:t xml:space="preserve"> the </w:t>
+      </w:r>
+      <w:r>
+        <w:rPr>
+          <w:lang w:val="en-US"/>
+        </w:rPr>
+        <w:t>individual</w:t>
+      </w:r>
+      <w:r>
+        <w:rPr>
+          <w:lang w:val="en-US"/>
+        </w:rPr>
+        <w:t xml:space="preserve"> tests</w:t>
+      </w:r>
+      <w:r>
+        <w:rPr>
+          <w:lang w:val="en-US"/>
+        </w:rPr>
+        <w:t>, then</w:t>
+      </w:r>
+      <w:r>
+        <w:rPr>
+          <w:lang w:val="en-US"/>
+        </w:rPr>
+        <w:t xml:space="preserve"> </w:t>
+      </w:r>
+      <w:r>
+        <w:rPr>
+          <w:lang w:val="en-US"/>
+        </w:rPr>
+        <w:t>record</w:t>
+      </w:r>
+      <w:r>
+        <w:rPr>
+          <w:lang w:val="en-US"/>
+        </w:rPr>
+        <w:t>s</w:t>
+      </w:r>
+      <w:r>
+        <w:rPr>
+          <w:lang w:val="en-US"/>
+        </w:rPr>
+        <w:t xml:space="preserve"> their </w:t>
+      </w:r>
+      <w:r>
+        <w:rPr>
+          <w:lang w:val="en-US"/>
+        </w:rPr>
+        <w:t>results into an overall system test report.</w:t>
+      </w:r>
+      <w:r>
+        <w:rPr>
+          <w:lang w:val="en-US"/>
+        </w:rPr>
+        <w:t xml:space="preserve"> </w:t>
+      </w:r>
+      <w:r>
+        <w:rPr>
+          <w:lang w:val="en-US"/>
+        </w:rPr>
+        <w:t>Further details on these items are as follows:</w:t>
       </w:r>
     </w:p>
     <w:p>
       <w:pPr>
-        <w:ind w:left="720"/>
-        <w:rPr>
-          <w:ins w:id="19" w:author="Mathew Migliore" w:date="2022-02-19T16:44:00Z"/>
-          <w:lang w:val="en-US"/>
-        </w:rPr>
-        <w:pPrChange w:id="20" w:author="Mathew Migliore" w:date="2022-02-19T16:44:00Z">
-          <w:pPr>
-            <w:ind w:firstLine="720"/>
-          </w:pPr>
-        </w:pPrChange>
-      </w:pPr>
-      <w:r>
-        <w:rPr>
-          <w:lang w:val="en-US"/>
-        </w:rPr>
-        <w:t xml:space="preserve">1) </w:t>
-      </w:r>
-      <w:ins w:id="21" w:author="Mathew Migliore" w:date="2022-02-19T16:44:00Z">
-        <w:r>
-          <w:rPr>
-            <w:lang w:val="en-US"/>
-          </w:rPr>
-          <w:t>A</w:t>
-        </w:r>
-      </w:ins>
-      <w:del w:id="22" w:author="Mathew Migliore" w:date="2022-02-19T16:44:00Z">
-        <w:r>
-          <w:rPr>
-            <w:lang w:val="en-US"/>
-          </w:rPr>
-          <w:delText>a</w:delText>
-        </w:r>
-      </w:del>
-      <w:r>
-        <w:rPr>
-          <w:lang w:val="en-US"/>
-        </w:rPr>
-        <w:t xml:space="preserve"> </w:t>
-      </w:r>
-      <w:r>
-        <w:rPr>
-          <w:lang w:val="en-US"/>
-        </w:rPr>
-        <w:t>sub</w:t>
-      </w:r>
-      <w:r>
-        <w:rPr>
-          <w:lang w:val="en-US"/>
-        </w:rPr>
-        <w:t>directory named “</w:t>
-      </w:r>
-      <w:proofErr w:type="spellStart"/>
-      <w:r>
-        <w:rPr>
-          <w:lang w:val="en-US"/>
-        </w:rPr>
-        <w:t>unitTests</w:t>
-      </w:r>
-      <w:proofErr w:type="spellEnd"/>
-      <w:r>
-        <w:rPr>
-          <w:lang w:val="en-US"/>
-        </w:rPr>
-        <w:t>/</w:t>
-      </w:r>
-      <w:r>
-        <w:rPr>
-          <w:lang w:val="en-US"/>
-        </w:rPr>
-        <w:t>”</w:t>
-      </w:r>
-      <w:ins w:id="23" w:author="Mathew Migliore" w:date="2022-02-19T16:48:00Z">
-        <w:r>
-          <w:rPr>
-            <w:lang w:val="en-US"/>
-          </w:rPr>
-          <w:t>,</w:t>
-        </w:r>
-      </w:ins>
-      <w:r>
-        <w:rPr>
-          <w:lang w:val="en-US"/>
-        </w:rPr>
-        <w:t xml:space="preserve"> </w:t>
-      </w:r>
-      <w:del w:id="24" w:author="Mathew Migliore" w:date="2022-02-19T16:45:00Z">
-        <w:r>
-          <w:rPr>
-            <w:lang w:val="en-US"/>
-          </w:rPr>
-          <w:delText xml:space="preserve">that </w:delText>
-        </w:r>
-      </w:del>
-      <w:ins w:id="25" w:author="Mathew Migliore" w:date="2022-02-19T16:48:00Z">
-        <w:r>
-          <w:rPr>
-            <w:lang w:val="en-US"/>
-          </w:rPr>
-          <w:t>which</w:t>
-        </w:r>
-      </w:ins>
-      <w:ins w:id="26" w:author="Mathew Migliore" w:date="2022-02-19T16:45:00Z">
-        <w:r>
-          <w:rPr>
-            <w:lang w:val="en-US"/>
-          </w:rPr>
-          <w:t xml:space="preserve"> </w:t>
-        </w:r>
-      </w:ins>
-      <w:r>
-        <w:rPr>
-          <w:lang w:val="en-US"/>
-        </w:rPr>
-        <w:t xml:space="preserve">contains </w:t>
-      </w:r>
-      <w:del w:id="27" w:author="Mathew Migliore" w:date="2022-02-19T16:45:00Z">
-        <w:r>
-          <w:rPr>
-            <w:lang w:val="en-US"/>
-          </w:rPr>
-          <w:delText xml:space="preserve">the many </w:delText>
-        </w:r>
-      </w:del>
-      <w:r>
-        <w:rPr>
-          <w:lang w:val="en-US"/>
-        </w:rPr>
-        <w:t xml:space="preserve">individual tests </w:t>
-      </w:r>
-      <w:del w:id="28" w:author="Mathew Migliore" w:date="2022-02-19T16:45:00Z">
-        <w:r>
-          <w:rPr>
-            <w:lang w:val="en-US"/>
-          </w:rPr>
-          <w:delText>which</w:delText>
-        </w:r>
-        <w:r>
-          <w:rPr>
-            <w:lang w:val="en-US"/>
-          </w:rPr>
-          <w:delText xml:space="preserve"> </w:delText>
-        </w:r>
-      </w:del>
-      <w:ins w:id="29" w:author="Mathew Migliore" w:date="2022-02-19T16:48:00Z">
-        <w:r>
-          <w:rPr>
-            <w:lang w:val="en-US"/>
-          </w:rPr>
-          <w:t>that</w:t>
-        </w:r>
-      </w:ins>
-      <w:ins w:id="30" w:author="Mathew Migliore" w:date="2022-02-19T16:45:00Z">
-        <w:r>
-          <w:rPr>
-            <w:lang w:val="en-US"/>
-          </w:rPr>
-          <w:t xml:space="preserve"> </w:t>
-        </w:r>
-      </w:ins>
-      <w:r>
-        <w:rPr>
-          <w:lang w:val="en-US"/>
-        </w:rPr>
-        <w:t>comprise the overall system test</w:t>
-      </w:r>
-      <w:ins w:id="31" w:author="Mathew Migliore" w:date="2022-02-19T16:49:00Z">
-        <w:r>
-          <w:rPr>
-            <w:lang w:val="en-US"/>
-          </w:rPr>
-          <w:t>s</w:t>
-        </w:r>
-      </w:ins>
-      <w:del w:id="32" w:author="Mathew Migliore" w:date="2022-02-19T16:44:00Z">
-        <w:r>
-          <w:rPr>
-            <w:lang w:val="en-US"/>
-          </w:rPr>
-          <w:delText>,</w:delText>
-        </w:r>
-      </w:del>
-      <w:del w:id="33" w:author="Mathew Migliore" w:date="2022-02-19T16:47:00Z">
-        <w:r>
-          <w:rPr>
-            <w:lang w:val="en-US"/>
-          </w:rPr>
-          <w:delText xml:space="preserve"> </w:delText>
-        </w:r>
-      </w:del>
-    </w:p>
-    <w:p>
-      <w:pPr>
-        <w:ind w:left="720"/>
-        <w:rPr>
-          <w:ins w:id="34" w:author="Mathew Migliore" w:date="2022-02-19T16:44:00Z"/>
-          <w:lang w:val="en-US"/>
-        </w:rPr>
-        <w:pPrChange w:id="35" w:author="Mathew Migliore" w:date="2022-02-19T16:44:00Z">
-          <w:pPr>
-            <w:ind w:firstLine="720"/>
-          </w:pPr>
-        </w:pPrChange>
-      </w:pPr>
-      <w:r>
-        <w:rPr>
-          <w:lang w:val="en-US"/>
-        </w:rPr>
-        <w:t xml:space="preserve">2) </w:t>
-      </w:r>
-      <w:ins w:id="36" w:author="Mathew Migliore" w:date="2022-02-19T16:44:00Z">
-        <w:r>
-          <w:rPr>
-            <w:lang w:val="en-US"/>
-          </w:rPr>
-          <w:t>A</w:t>
-        </w:r>
-      </w:ins>
-      <w:del w:id="37" w:author="Mathew Migliore" w:date="2022-02-19T16:44:00Z">
-        <w:r>
-          <w:rPr>
-            <w:lang w:val="en-US"/>
-          </w:rPr>
-          <w:delText>a</w:delText>
-        </w:r>
-      </w:del>
-      <w:r>
-        <w:rPr>
-          <w:lang w:val="en-US"/>
-        </w:rPr>
-        <w:t xml:space="preserve"> directory named “</w:t>
-      </w:r>
-      <w:proofErr w:type="spellStart"/>
-      <w:r>
-        <w:rPr>
-          <w:lang w:val="en-US"/>
-        </w:rPr>
-        <w:t>systemTestReports</w:t>
-      </w:r>
-      <w:proofErr w:type="spellEnd"/>
-      <w:r>
-        <w:rPr>
-          <w:lang w:val="en-US"/>
-        </w:rPr>
-        <w:t>/”</w:t>
-      </w:r>
-      <w:ins w:id="38" w:author="Mathew Migliore" w:date="2022-02-19T16:48:00Z">
-        <w:r>
-          <w:rPr>
-            <w:lang w:val="en-US"/>
-          </w:rPr>
-          <w:t>,</w:t>
-        </w:r>
-      </w:ins>
-      <w:del w:id="39" w:author="Mathew Migliore" w:date="2022-02-19T16:48:00Z">
-        <w:r>
-          <w:rPr>
-            <w:lang w:val="en-US"/>
-          </w:rPr>
-          <w:delText>,</w:delText>
-        </w:r>
-      </w:del>
-      <w:r>
-        <w:rPr>
-          <w:lang w:val="en-US"/>
-        </w:rPr>
-        <w:t xml:space="preserve"> which contains </w:t>
-      </w:r>
-      <w:r>
-        <w:rPr>
-          <w:lang w:val="en-US"/>
-        </w:rPr>
-        <w:t xml:space="preserve">system </w:t>
-      </w:r>
-      <w:r>
-        <w:rPr>
-          <w:lang w:val="en-US"/>
-        </w:rPr>
-        <w:t>reports describing the aggregated results of the individual tests</w:t>
-      </w:r>
-      <w:del w:id="40" w:author="Mathew Migliore" w:date="2022-02-19T16:44:00Z">
-        <w:r>
-          <w:rPr>
-            <w:lang w:val="en-US"/>
-          </w:rPr>
-          <w:delText xml:space="preserve">, and </w:delText>
-        </w:r>
-      </w:del>
-    </w:p>
-    <w:p>
-      <w:pPr>
-        <w:ind w:left="720"/>
-        <w:rPr>
-          <w:ins w:id="41" w:author="Mathew Migliore" w:date="2022-02-19T16:45:00Z"/>
-          <w:lang w:val="en-US"/>
-        </w:rPr>
-      </w:pPr>
-      <w:r>
-        <w:rPr>
-          <w:lang w:val="en-US"/>
-        </w:rPr>
-        <w:t xml:space="preserve">3) </w:t>
-      </w:r>
-      <w:ins w:id="42" w:author="Mathew Migliore" w:date="2022-02-19T16:44:00Z">
-        <w:r>
-          <w:rPr>
-            <w:lang w:val="en-US"/>
-          </w:rPr>
-          <w:t>A</w:t>
-        </w:r>
-      </w:ins>
-      <w:del w:id="43" w:author="Mathew Migliore" w:date="2022-02-19T16:44:00Z">
-        <w:r>
-          <w:rPr>
-            <w:lang w:val="en-US"/>
-          </w:rPr>
-          <w:delText>a</w:delText>
-        </w:r>
-      </w:del>
-      <w:r>
-        <w:rPr>
-          <w:lang w:val="en-US"/>
-        </w:rPr>
-        <w:t xml:space="preserve"> shell</w:t>
-      </w:r>
-      <w:r>
-        <w:rPr>
-          <w:lang w:val="en-US"/>
-        </w:rPr>
-        <w:t xml:space="preserve"> script named “runTests.sh”, which will load and run </w:t>
-      </w:r>
-      <w:del w:id="44" w:author="Mathew Migliore" w:date="2022-02-19T16:49:00Z">
-        <w:r>
-          <w:rPr>
-            <w:lang w:val="en-US"/>
-          </w:rPr>
-          <w:delText xml:space="preserve">the </w:delText>
-        </w:r>
-      </w:del>
-      <w:ins w:id="45" w:author="Mathew Migliore" w:date="2022-02-19T16:49:00Z">
-        <w:r>
-          <w:rPr>
-            <w:lang w:val="en-US"/>
-          </w:rPr>
-          <w:t>each</w:t>
-        </w:r>
-        <w:r>
-          <w:rPr>
-            <w:lang w:val="en-US"/>
-          </w:rPr>
-          <w:t xml:space="preserve"> </w:t>
-        </w:r>
-      </w:ins>
-      <w:r>
-        <w:rPr>
-          <w:lang w:val="en-US"/>
-        </w:rPr>
-        <w:t>individual test</w:t>
-      </w:r>
-      <w:del w:id="46" w:author="Mathew Migliore" w:date="2022-02-19T16:49:00Z">
-        <w:r>
-          <w:rPr>
-            <w:lang w:val="en-US"/>
-          </w:rPr>
-          <w:delText>s</w:delText>
-        </w:r>
-      </w:del>
-      <w:r>
-        <w:rPr>
-          <w:lang w:val="en-US"/>
-        </w:rPr>
-        <w:t xml:space="preserve">, as well as </w:t>
-      </w:r>
-      <w:r>
-        <w:rPr>
-          <w:lang w:val="en-US"/>
-        </w:rPr>
-        <w:t>record</w:t>
-      </w:r>
-      <w:ins w:id="47" w:author="Mathew Migliore" w:date="2022-02-19T16:49:00Z">
-        <w:r>
-          <w:rPr>
-            <w:lang w:val="en-US"/>
-          </w:rPr>
-          <w:t>ing</w:t>
-        </w:r>
-      </w:ins>
-      <w:r>
-        <w:rPr>
-          <w:lang w:val="en-US"/>
-        </w:rPr>
-        <w:t xml:space="preserve"> their </w:t>
-      </w:r>
-      <w:ins w:id="48" w:author="Mathew Migliore" w:date="2022-02-19T16:50:00Z">
-        <w:r>
-          <w:rPr>
-            <w:lang w:val="en-US"/>
-          </w:rPr>
-          <w:t xml:space="preserve">separate </w:t>
-        </w:r>
-      </w:ins>
-      <w:del w:id="49" w:author="Mathew Migliore" w:date="2022-02-19T16:49:00Z">
-        <w:r>
-          <w:rPr>
-            <w:lang w:val="en-US"/>
-          </w:rPr>
-          <w:delText xml:space="preserve">individual </w:delText>
-        </w:r>
-      </w:del>
-      <w:r>
-        <w:rPr>
-          <w:lang w:val="en-US"/>
-        </w:rPr>
-        <w:t>results into an overall system test report</w:t>
-      </w:r>
-      <w:del w:id="50" w:author="Mathew Migliore" w:date="2022-02-19T16:49:00Z">
-        <w:r>
-          <w:rPr>
-            <w:lang w:val="en-US"/>
-          </w:rPr>
-          <w:delText>.</w:delText>
-        </w:r>
-        <w:r>
-          <w:rPr>
-            <w:lang w:val="en-US"/>
-          </w:rPr>
-          <w:delText xml:space="preserve"> </w:delText>
-        </w:r>
-      </w:del>
-    </w:p>
-    <w:p>
-      <w:pPr>
-        <w:rPr>
-          <w:del w:id="51" w:author="Mathew Migliore" w:date="2022-02-19T16:45:00Z"/>
-          <w:lang w:val="en-US"/>
-        </w:rPr>
-      </w:pPr>
-      <w:r>
-        <w:rPr>
-          <w:lang w:val="en-US"/>
-        </w:rPr>
-        <w:t>Further details on these items are as follows:</w:t>
-      </w:r>
-      <w:ins w:id="52" w:author="Mathew Migliore" w:date="2022-02-19T16:45:00Z">
-        <w:r>
-          <w:rPr>
-            <w:lang w:val="en-US"/>
-          </w:rPr>
-          <w:t xml:space="preserve"> </w:t>
-        </w:r>
-      </w:ins>
-      <w:ins w:id="53" w:author="Mathew Migliore" w:date="2022-02-19T16:47:00Z">
-        <w:r>
-          <w:rPr>
-            <w:lang w:val="en-US"/>
-          </w:rPr>
-          <w:t xml:space="preserve">    </w:t>
-        </w:r>
-        <w:r>
-          <w:rPr>
-            <w:lang w:val="en-US"/>
-          </w:rPr>
-          <w:br/>
-          <w:t>1)</w:t>
-        </w:r>
-      </w:ins>
-    </w:p>
-    <w:p>
-      <w:pPr>
-        <w:ind w:left="2160"/>
-        <w:rPr>
-          <w:lang w:val="en-US"/>
-        </w:rPr>
-        <w:pPrChange w:id="54" w:author="Mathew Migliore" w:date="2022-02-19T16:59:00Z">
-          <w:pPr/>
-        </w:pPrChange>
+        <w:rPr>
+          <w:lang w:val="en-US"/>
+        </w:rPr>
       </w:pPr>
       <w:r>
         <w:rPr>
@@ -797,7 +394,7 @@
                     <pic:cNvPicPr/>
                   </pic:nvPicPr>
                   <pic:blipFill>
-                    <a:blip r:embed="rId8">
+                    <a:blip r:embed="rId7">
                       <a:extLst>
                         <a:ext uri="{28A0092B-C50C-407E-A947-70E740481C1C}">
                           <a14:useLocalDpi xmlns:a14="http://schemas.microsoft.com/office/drawing/2010/main" val="0"/>
@@ -829,39 +426,23 @@
           </wp:anchor>
         </w:drawing>
       </w:r>
-      <w:del w:id="55" w:author="Mathew Migliore" w:date="2022-02-19T16:47:00Z">
-        <w:r>
-          <w:rPr>
-            <w:lang w:val="en-US"/>
-          </w:rPr>
-          <w:delText xml:space="preserve">1) </w:delText>
-        </w:r>
-        <w:r>
-          <w:rPr>
-            <w:lang w:val="en-US"/>
-          </w:rPr>
-          <w:tab/>
-        </w:r>
-        <w:r>
-          <w:rPr>
-            <w:lang w:val="en-US"/>
-          </w:rPr>
-          <w:delText>T</w:delText>
-        </w:r>
-      </w:del>
-      <w:ins w:id="56" w:author="Mathew Migliore" w:date="2022-02-19T16:47:00Z">
-        <w:r>
-          <w:rPr>
-            <w:lang w:val="en-US"/>
-          </w:rPr>
-          <w:t xml:space="preserve"> T</w:t>
-        </w:r>
-      </w:ins>
-      <w:r>
-        <w:rPr>
-          <w:lang w:val="en-US"/>
-        </w:rPr>
-        <w:t>he “</w:t>
+      <w:r>
+        <w:rPr>
+          <w:lang w:val="en-US"/>
+        </w:rPr>
+        <w:t xml:space="preserve">1) </w:t>
+      </w:r>
+      <w:r>
+        <w:rPr>
+          <w:lang w:val="en-US"/>
+        </w:rPr>
+        <w:tab/>
+      </w:r>
+      <w:r>
+        <w:rPr>
+          <w:lang w:val="en-US"/>
+        </w:rPr>
+        <w:t>The “</w:t>
       </w:r>
       <w:proofErr w:type="spellStart"/>
       <w:r>
@@ -875,386 +456,110 @@
         <w:rPr>
           <w:lang w:val="en-US"/>
         </w:rPr>
-        <w:t>/” subdirectory</w:t>
-      </w:r>
-      <w:ins w:id="57" w:author="Mathew Migliore" w:date="2022-02-19T16:59:00Z">
-        <w:r>
-          <w:rPr>
-            <w:lang w:val="en-US"/>
-          </w:rPr>
-          <w:t xml:space="preserve"> - </w:t>
-        </w:r>
-      </w:ins>
-      <w:del w:id="58" w:author="Mathew Migliore" w:date="2022-02-19T16:59:00Z">
-        <w:r>
-          <w:rPr>
-            <w:lang w:val="en-US"/>
-          </w:rPr>
-          <w:delText xml:space="preserve">: </w:delText>
-        </w:r>
-      </w:del>
-      <w:r>
-        <w:rPr>
-          <w:lang w:val="en-US"/>
-        </w:rPr>
-        <w:t>This subdirectory</w:t>
-      </w:r>
-      <w:ins w:id="59" w:author="Mathew Migliore" w:date="2022-02-19T16:58:00Z">
-        <w:r>
-          <w:rPr>
-            <w:lang w:val="en-US"/>
-          </w:rPr>
-          <w:t xml:space="preserve"> </w:t>
-        </w:r>
-      </w:ins>
-      <w:del w:id="60" w:author="Mathew Migliore" w:date="2022-02-19T16:58:00Z">
-        <w:r>
-          <w:rPr>
-            <w:lang w:val="en-US"/>
-          </w:rPr>
-          <w:delText xml:space="preserve"> </w:delText>
-        </w:r>
-      </w:del>
-      <w:r>
-        <w:rPr>
-          <w:lang w:val="en-US"/>
-        </w:rPr>
-        <w:t>contains further subdirectories</w:t>
-      </w:r>
-      <w:ins w:id="61" w:author="Mathew Migliore" w:date="2022-02-19T16:58:00Z">
-        <w:r>
-          <w:rPr>
-            <w:lang w:val="en-US"/>
-          </w:rPr>
-          <w:t xml:space="preserve"> </w:t>
-        </w:r>
-      </w:ins>
-      <w:del w:id="62" w:author="Mathew Migliore" w:date="2022-02-19T16:58:00Z">
-        <w:r>
-          <w:rPr>
-            <w:lang w:val="en-US"/>
-          </w:rPr>
-          <w:delText xml:space="preserve"> </w:delText>
-        </w:r>
-        <w:r>
-          <w:rPr>
-            <w:lang w:val="en-US"/>
-          </w:rPr>
-          <w:delText>with</w:delText>
-        </w:r>
-      </w:del>
-      <w:ins w:id="63" w:author="Mathew Migliore" w:date="2022-02-19T16:58:00Z">
-        <w:r>
-          <w:rPr>
-            <w:lang w:val="en-US"/>
-          </w:rPr>
-          <w:t>who’s</w:t>
-        </w:r>
-      </w:ins>
-      <w:r>
-        <w:rPr>
-          <w:lang w:val="en-US"/>
-        </w:rPr>
-        <w:t xml:space="preserve"> names indicat</w:t>
-      </w:r>
-      <w:ins w:id="64" w:author="Mathew Migliore" w:date="2022-02-19T16:58:00Z">
-        <w:r>
-          <w:rPr>
-            <w:lang w:val="en-US"/>
-          </w:rPr>
-          <w:t>e</w:t>
-        </w:r>
-      </w:ins>
-      <w:del w:id="65" w:author="Mathew Migliore" w:date="2022-02-19T16:58:00Z">
-        <w:r>
-          <w:rPr>
-            <w:lang w:val="en-US"/>
-          </w:rPr>
-          <w:delText>ing</w:delText>
-        </w:r>
-      </w:del>
-      <w:r>
-        <w:rPr>
-          <w:lang w:val="en-US"/>
-        </w:rPr>
-        <w:t xml:space="preserve"> the specific area</w:t>
-      </w:r>
-      <w:ins w:id="66" w:author="Mathew Migliore" w:date="2022-02-19T17:00:00Z">
-        <w:r>
-          <w:rPr>
-            <w:lang w:val="en-US"/>
-          </w:rPr>
-          <w:t>s</w:t>
-        </w:r>
-      </w:ins>
-      <w:r>
-        <w:rPr>
-          <w:lang w:val="en-US"/>
-        </w:rPr>
-        <w:t xml:space="preserve"> of system </w:t>
-      </w:r>
-      <w:del w:id="67" w:author="Mathew Migliore" w:date="2022-02-19T17:00:00Z">
-        <w:r>
-          <w:rPr>
-            <w:lang w:val="en-US"/>
-          </w:rPr>
-          <w:delText>functional</w:delText>
-        </w:r>
-      </w:del>
-      <w:ins w:id="68" w:author="Mathew Migliore" w:date="2022-02-19T17:00:00Z">
-        <w:r>
-          <w:rPr>
-            <w:lang w:val="en-US"/>
-          </w:rPr>
-          <w:t>functionality</w:t>
-        </w:r>
-      </w:ins>
-      <w:r>
-        <w:rPr>
-          <w:lang w:val="en-US"/>
-        </w:rPr>
-        <w:t xml:space="preserve"> requirements</w:t>
-      </w:r>
-      <w:ins w:id="69" w:author="Mathew Migliore" w:date="2022-02-19T17:02:00Z">
-        <w:r>
-          <w:rPr>
-            <w:lang w:val="en-US"/>
-          </w:rPr>
-          <w:t xml:space="preserve"> their</w:t>
-        </w:r>
-      </w:ins>
+        <w:t xml:space="preserve">/” subdirectory: This subdirectory contains further subdirectories </w:t>
+      </w:r>
+      <w:r>
+        <w:rPr>
+          <w:lang w:val="en-US"/>
+        </w:rPr>
+        <w:t xml:space="preserve">with names </w:t>
+      </w:r>
+      <w:r>
+        <w:rPr>
+          <w:lang w:val="en-US"/>
+        </w:rPr>
+        <w:t>corresponding to the functional requirements that their contents target</w:t>
+      </w:r>
+      <w:r>
+        <w:rPr>
+          <w:lang w:val="en-US"/>
+        </w:rPr>
+        <w:t xml:space="preserve">. These </w:t>
+      </w:r>
+      <w:r>
+        <w:rPr>
+          <w:lang w:val="en-US"/>
+        </w:rPr>
+        <w:t xml:space="preserve">functional </w:t>
+      </w:r>
+      <w:r>
+        <w:rPr>
+          <w:lang w:val="en-US"/>
+        </w:rPr>
+        <w:t>requirement categories ar</w:t>
+      </w:r>
+      <w:r>
+        <w:rPr>
+          <w:lang w:val="en-US"/>
+        </w:rPr>
+        <w:t>e summarized as</w:t>
+      </w:r>
+      <w:r>
+        <w:rPr>
+          <w:lang w:val="en-US"/>
+        </w:rPr>
+        <w:t xml:space="preserve">: create, delete, login, logout, post, rent, and search. Each of these functional requirement subdirectories </w:t>
+      </w:r>
+      <w:r>
+        <w:rPr>
+          <w:lang w:val="en-US"/>
+        </w:rPr>
+        <w:t>then</w:t>
+      </w:r>
       <w:r>
         <w:rPr>
           <w:lang w:val="en-US"/>
         </w:rPr>
         <w:t xml:space="preserve"> </w:t>
       </w:r>
-      <w:del w:id="70" w:author="Mathew Migliore" w:date="2022-02-19T17:01:00Z">
-        <w:r>
-          <w:rPr>
-            <w:lang w:val="en-US"/>
-          </w:rPr>
-          <w:delText xml:space="preserve">that their contained </w:delText>
-        </w:r>
-      </w:del>
-      <w:r>
-        <w:rPr>
-          <w:lang w:val="en-US"/>
-        </w:rPr>
-        <w:t>test</w:t>
-      </w:r>
-      <w:ins w:id="71" w:author="Mathew Migliore" w:date="2022-02-19T17:02:00Z">
-        <w:r>
-          <w:rPr>
-            <w:lang w:val="en-US"/>
-          </w:rPr>
-          <w:t>s</w:t>
-        </w:r>
-      </w:ins>
-      <w:del w:id="72" w:author="Mathew Migliore" w:date="2022-02-19T17:01:00Z">
-        <w:r>
-          <w:rPr>
-            <w:lang w:val="en-US"/>
-          </w:rPr>
-          <w:delText>s</w:delText>
-        </w:r>
-      </w:del>
-      <w:r>
-        <w:rPr>
-          <w:lang w:val="en-US"/>
-        </w:rPr>
-        <w:t xml:space="preserve"> target. These requirement categories ar</w:t>
-      </w:r>
-      <w:r>
-        <w:rPr>
-          <w:lang w:val="en-US"/>
-        </w:rPr>
-        <w:t>e summarized as</w:t>
-      </w:r>
-      <w:r>
-        <w:rPr>
-          <w:lang w:val="en-US"/>
-        </w:rPr>
-        <w:t>: create, delete, login, logout, post, rent, and search. Each of th</w:t>
-      </w:r>
-      <w:ins w:id="73" w:author="Mathew Migliore" w:date="2022-02-19T17:04:00Z">
-        <w:r>
-          <w:rPr>
-            <w:lang w:val="en-US"/>
-          </w:rPr>
-          <w:t>e</w:t>
-        </w:r>
-      </w:ins>
-      <w:ins w:id="74" w:author="Mathew Migliore" w:date="2022-02-19T17:03:00Z">
-        <w:r>
-          <w:rPr>
-            <w:lang w:val="en-US"/>
-          </w:rPr>
-          <w:t>se</w:t>
-        </w:r>
-      </w:ins>
-      <w:del w:id="75" w:author="Mathew Migliore" w:date="2022-02-19T17:03:00Z">
-        <w:r>
-          <w:rPr>
-            <w:lang w:val="en-US"/>
-          </w:rPr>
-          <w:delText>ese</w:delText>
-        </w:r>
-      </w:del>
-      <w:r>
-        <w:rPr>
-          <w:lang w:val="en-US"/>
-        </w:rPr>
-        <w:t xml:space="preserve"> functional requirement subdirectories </w:t>
-      </w:r>
-      <w:del w:id="76" w:author="Mathew Migliore" w:date="2022-02-19T17:05:00Z">
-        <w:r>
-          <w:rPr>
-            <w:lang w:val="en-US"/>
-          </w:rPr>
-          <w:delText xml:space="preserve">further </w:delText>
-        </w:r>
-      </w:del>
-      <w:r>
-        <w:rPr>
-          <w:lang w:val="en-US"/>
-        </w:rPr>
-        <w:t>contain</w:t>
-      </w:r>
-      <w:del w:id="77" w:author="Mathew Migliore" w:date="2022-02-19T17:03:00Z">
-        <w:r>
-          <w:rPr>
-            <w:lang w:val="en-US"/>
-          </w:rPr>
-          <w:delText>s</w:delText>
-        </w:r>
-      </w:del>
+      <w:r>
+        <w:rPr>
+          <w:lang w:val="en-US"/>
+        </w:rPr>
+        <w:t xml:space="preserve">contains </w:t>
+      </w:r>
+      <w:r>
+        <w:rPr>
+          <w:lang w:val="en-US"/>
+        </w:rPr>
+        <w:t xml:space="preserve">a </w:t>
+      </w:r>
+      <w:r>
+        <w:rPr>
+          <w:lang w:val="en-US"/>
+        </w:rPr>
+        <w:t>subdirector</w:t>
+      </w:r>
+      <w:r>
+        <w:rPr>
+          <w:lang w:val="en-US"/>
+        </w:rPr>
+        <w:t>y</w:t>
+      </w:r>
+      <w:r>
+        <w:rPr>
+          <w:lang w:val="en-US"/>
+        </w:rPr>
+        <w:t xml:space="preserve"> for </w:t>
+      </w:r>
+      <w:r>
+        <w:rPr>
+          <w:lang w:val="en-US"/>
+        </w:rPr>
+        <w:t>each</w:t>
+      </w:r>
+      <w:r>
+        <w:rPr>
+          <w:lang w:val="en-US"/>
+        </w:rPr>
+        <w:t xml:space="preserve"> unit test related to that</w:t>
+      </w:r>
       <w:r>
         <w:rPr>
           <w:lang w:val="en-US"/>
         </w:rPr>
         <w:t xml:space="preserve"> </w:t>
       </w:r>
-      <w:del w:id="78" w:author="Mathew Migliore" w:date="2022-02-19T17:05:00Z">
-        <w:r>
-          <w:rPr>
-            <w:lang w:val="en-US"/>
-          </w:rPr>
-          <w:delText xml:space="preserve">a subdirectory for </w:delText>
-        </w:r>
-      </w:del>
-      <w:del w:id="79" w:author="Mathew Migliore" w:date="2022-02-19T17:04:00Z">
-        <w:r>
-          <w:rPr>
-            <w:lang w:val="en-US"/>
-          </w:rPr>
-          <w:delText xml:space="preserve">each </w:delText>
-        </w:r>
-      </w:del>
-      <w:r>
-        <w:rPr>
-          <w:lang w:val="en-US"/>
-        </w:rPr>
-        <w:t>individual unit test</w:t>
-      </w:r>
-      <w:ins w:id="80" w:author="Mathew Migliore" w:date="2022-02-19T17:04:00Z">
-        <w:r>
-          <w:rPr>
-            <w:lang w:val="en-US"/>
-          </w:rPr>
-          <w:t>(s</w:t>
-        </w:r>
-      </w:ins>
-      <w:ins w:id="81" w:author="Mathew Migliore" w:date="2022-02-19T17:07:00Z">
-        <w:r>
-          <w:rPr>
-            <w:lang w:val="en-US"/>
-          </w:rPr>
-          <w:t>’</w:t>
-        </w:r>
-      </w:ins>
-      <w:ins w:id="82" w:author="Mathew Migliore" w:date="2022-02-19T17:04:00Z">
-        <w:r>
-          <w:rPr>
-            <w:lang w:val="en-US"/>
-          </w:rPr>
-          <w:t>)</w:t>
-        </w:r>
-      </w:ins>
-      <w:ins w:id="83" w:author="Mathew Migliore" w:date="2022-02-19T17:06:00Z">
-        <w:r>
-          <w:rPr>
-            <w:lang w:val="en-US"/>
-          </w:rPr>
-          <w:t xml:space="preserve"> subdirector</w:t>
-        </w:r>
-      </w:ins>
-      <w:ins w:id="84" w:author="Mathew Migliore" w:date="2022-02-19T17:07:00Z">
-        <w:r>
-          <w:rPr>
-            <w:lang w:val="en-US"/>
-          </w:rPr>
-          <w:t>y</w:t>
-        </w:r>
-      </w:ins>
-      <w:r>
-        <w:rPr>
-          <w:lang w:val="en-US"/>
-        </w:rPr>
-        <w:t xml:space="preserve"> </w:t>
-      </w:r>
-      <w:del w:id="85" w:author="Mathew Migliore" w:date="2022-02-19T17:06:00Z">
-        <w:r>
-          <w:rPr>
-            <w:lang w:val="en-US"/>
-          </w:rPr>
-          <w:delText xml:space="preserve">related </w:delText>
-        </w:r>
-      </w:del>
-      <w:ins w:id="86" w:author="Mathew Migliore" w:date="2022-02-19T17:06:00Z">
-        <w:r>
-          <w:rPr>
-            <w:lang w:val="en-US"/>
-          </w:rPr>
-          <w:t xml:space="preserve">under </w:t>
-        </w:r>
-      </w:ins>
-      <w:del w:id="87" w:author="Mathew Migliore" w:date="2022-02-19T17:06:00Z">
-        <w:r>
-          <w:rPr>
-            <w:lang w:val="en-US"/>
-          </w:rPr>
-          <w:delText>to t</w:delText>
-        </w:r>
-      </w:del>
-      <w:ins w:id="88" w:author="Mathew Migliore" w:date="2022-02-19T17:06:00Z">
-        <w:r>
-          <w:rPr>
-            <w:lang w:val="en-US"/>
-          </w:rPr>
-          <w:t>t</w:t>
-        </w:r>
-      </w:ins>
-      <w:r>
-        <w:rPr>
-          <w:lang w:val="en-US"/>
-        </w:rPr>
-        <w:t>hat</w:t>
-      </w:r>
-      <w:r>
-        <w:rPr>
-          <w:lang w:val="en-US"/>
-        </w:rPr>
-        <w:t xml:space="preserve"> </w:t>
-      </w:r>
-      <w:ins w:id="89" w:author="Mathew Migliore" w:date="2022-02-19T17:07:00Z">
-        <w:r>
-          <w:rPr>
-            <w:lang w:val="en-US"/>
-          </w:rPr>
-          <w:t xml:space="preserve">specific </w:t>
-        </w:r>
-      </w:ins>
       <w:r>
         <w:rPr>
           <w:lang w:val="en-US"/>
@@ -1478,7 +783,6 @@
         <w:rPr>
           <w:noProof/>
         </w:rPr>
-        <w:lastRenderedPageBreak/>
         <mc:AlternateContent>
           <mc:Choice Requires="wps">
             <w:drawing>
@@ -1604,27 +908,14 @@
                       <w:r>
                         <w:t xml:space="preserve">Figure </w:t>
                       </w:r>
-                      <w:r>
-                        <w:fldChar w:fldCharType="begin"/>
-                      </w:r>
-                      <w:r>
-                        <w:instrText xml:space="preserve"> SEQ Figure \* ARABIC </w:instrText>
-                      </w:r>
-                      <w:r>
-                        <w:fldChar w:fldCharType="separate"/>
-                      </w:r>
-                      <w:r>
-                        <w:rPr>
-                          <w:noProof/>
-                        </w:rPr>
-                        <w:t>1</w:t>
-                      </w:r>
-                      <w:r>
-                        <w:rPr>
-                          <w:noProof/>
-                        </w:rPr>
-                        <w:fldChar w:fldCharType="end"/>
-                      </w:r>
+                      <w:fldSimple w:instr=" SEQ Figure \* ARABIC ">
+                        <w:r>
+                          <w:rPr>
+                            <w:noProof/>
+                          </w:rPr>
+                          <w:t>1</w:t>
+                        </w:r>
+                      </w:fldSimple>
                       <w:r>
                         <w:t xml:space="preserve">- </w:t>
                       </w:r>
@@ -1649,22 +940,12 @@
         </w:rPr>
         <w:t xml:space="preserve">2) </w:t>
       </w:r>
-      <w:ins w:id="90" w:author="Mathew Migliore" w:date="2022-02-19T17:08:00Z">
-        <w:r>
-          <w:rPr>
-            <w:lang w:val="en-US"/>
-          </w:rPr>
-          <w:t xml:space="preserve"> </w:t>
-        </w:r>
-      </w:ins>
-      <w:del w:id="91" w:author="Mathew Migliore" w:date="2022-02-19T17:08:00Z">
-        <w:r>
-          <w:rPr>
-            <w:lang w:val="en-US"/>
-          </w:rPr>
-          <w:tab/>
-        </w:r>
-      </w:del>
+      <w:r>
+        <w:rPr>
+          <w:lang w:val="en-US"/>
+        </w:rPr>
+        <w:tab/>
+      </w:r>
       <w:r>
         <w:rPr>
           <w:lang w:val="en-US"/>
@@ -1713,6 +994,7 @@
         <w:rPr>
           <w:noProof/>
         </w:rPr>
+        <w:lastRenderedPageBreak/>
         <mc:AlternateContent>
           <mc:Choice Requires="wps">
             <w:drawing>
@@ -1825,27 +1107,14 @@
                       <w:r>
                         <w:t xml:space="preserve">Figure </w:t>
                       </w:r>
-                      <w:r>
-                        <w:fldChar w:fldCharType="begin"/>
-                      </w:r>
-                      <w:r>
-                        <w:instrText xml:space="preserve"> SEQ Figure \* ARABIC </w:instrText>
-                      </w:r>
-                      <w:r>
-                        <w:fldChar w:fldCharType="separate"/>
-                      </w:r>
-                      <w:r>
-                        <w:rPr>
-                          <w:noProof/>
-                        </w:rPr>
-                        <w:t>2</w:t>
-                      </w:r>
-                      <w:r>
-                        <w:rPr>
-                          <w:noProof/>
-                        </w:rPr>
-                        <w:fldChar w:fldCharType="end"/>
-                      </w:r>
+                      <w:fldSimple w:instr=" SEQ Figure \* ARABIC ">
+                        <w:r>
+                          <w:rPr>
+                            <w:noProof/>
+                          </w:rPr>
+                          <w:t>2</w:t>
+                        </w:r>
+                      </w:fldSimple>
                       <w:r>
                         <w:t xml:space="preserve">- </w:t>
                       </w:r>
@@ -1898,7 +1167,7 @@
                     <pic:cNvPicPr/>
                   </pic:nvPicPr>
                   <pic:blipFill>
-                    <a:blip r:embed="rId9">
+                    <a:blip r:embed="rId8">
                       <a:extLst>
                         <a:ext uri="{28A0092B-C50C-407E-A947-70E740481C1C}">
                           <a14:useLocalDpi xmlns:a14="http://schemas.microsoft.com/office/drawing/2010/main" val="0"/>
@@ -1938,33 +1207,7 @@
         <w:t xml:space="preserve">shell </w:t>
       </w:r>
       <w:r>
-        <w:t xml:space="preserve">script: </w:t>
-      </w:r>
-      <w:ins w:id="92" w:author="Mathew Migliore" w:date="2022-02-19T17:12:00Z">
-        <w:r>
-          <w:t xml:space="preserve">In a user prompt, </w:t>
-        </w:r>
-      </w:ins>
-      <w:del w:id="93" w:author="Mathew Migliore" w:date="2022-02-19T17:12:00Z">
-        <w:r>
-          <w:delText>Thi</w:delText>
-        </w:r>
-      </w:del>
-      <w:ins w:id="94" w:author="Mathew Migliore" w:date="2022-02-19T17:12:00Z">
-        <w:r>
-          <w:t>thi</w:t>
-        </w:r>
-      </w:ins>
-      <w:r>
-        <w:t>s</w:t>
-      </w:r>
-      <w:ins w:id="95" w:author="Mathew Migliore" w:date="2022-02-19T17:13:00Z">
-        <w:r>
-          <w:t xml:space="preserve"> shell</w:t>
-        </w:r>
-      </w:ins>
-      <w:r>
-        <w:t xml:space="preserve"> script verifies and summarizes the contents of the “</w:t>
+        <w:t>script: This script verifies and summarizes the contents of the “</w:t>
       </w:r>
       <w:proofErr w:type="spellStart"/>
       <w:r>
@@ -1972,31 +1215,25 @@
       </w:r>
       <w:proofErr w:type="spellEnd"/>
       <w:r>
-        <w:t>/” subdirectory</w:t>
-      </w:r>
-      <w:ins w:id="96" w:author="Mathew Migliore" w:date="2022-02-19T17:14:00Z">
-        <w:r>
-          <w:t>,</w:t>
-        </w:r>
-      </w:ins>
-      <w:ins w:id="97" w:author="Mathew Migliore" w:date="2022-02-19T17:13:00Z">
-        <w:r>
-          <w:t xml:space="preserve"> </w:t>
-        </w:r>
-      </w:ins>
-      <w:del w:id="98" w:author="Mathew Migliore" w:date="2022-02-19T17:13:00Z">
-        <w:r>
-          <w:delText xml:space="preserve"> in a prompt to the user, </w:delText>
-        </w:r>
-      </w:del>
-      <w:r>
-        <w:t>then lets the</w:t>
+        <w:t xml:space="preserve">/” subdirectory, then </w:t>
+      </w:r>
+      <w:r>
+        <w:t>prompts</w:t>
+      </w:r>
+      <w:r>
+        <w:t xml:space="preserve"> the</w:t>
       </w:r>
       <w:r>
         <w:t xml:space="preserve"> user</w:t>
       </w:r>
       <w:r>
-        <w:t xml:space="preserve"> select which unit tests they wish to conduct. The script then backs-up the software’s production data files and </w:t>
+        <w:t xml:space="preserve"> </w:t>
+      </w:r>
+      <w:r>
+        <w:t xml:space="preserve">to </w:t>
+      </w:r>
+      <w:r>
+        <w:t xml:space="preserve">select which unit tests they wish to conduct. The script then backs-up the software’s production data files and </w:t>
       </w:r>
       <w:r>
         <w:t>runs each test</w:t>
@@ -2037,115 +1274,68 @@
       <w:r>
         <w:tab/>
       </w:r>
-      <w:ins w:id="99" w:author="Mathew Migliore" w:date="2022-02-19T17:10:00Z">
-        <w:r>
-          <w:t>As each component is implemented, it will be targeted for testing</w:t>
-        </w:r>
-      </w:ins>
-      <w:del w:id="100" w:author="Mathew Migliore" w:date="2022-02-19T17:10:00Z">
-        <w:r>
-          <w:delText>Each component of the system will be targeted for testing as it is implemented,</w:delText>
-        </w:r>
-      </w:del>
-      <w:ins w:id="101" w:author="Mathew Migliore" w:date="2022-02-19T17:10:00Z">
-        <w:r>
-          <w:t>.</w:t>
-        </w:r>
-      </w:ins>
+      <w:r>
+        <w:t>As e</w:t>
+      </w:r>
+      <w:r>
+        <w:t xml:space="preserve">ach component of the system </w:t>
+      </w:r>
+      <w:r>
+        <w:t xml:space="preserve">is implemented, </w:t>
+      </w:r>
+      <w:r>
+        <w:t xml:space="preserve">it </w:t>
+      </w:r>
+      <w:r>
+        <w:t xml:space="preserve">will be targeted for testing </w:t>
+      </w:r>
+      <w:r>
+        <w:t xml:space="preserve">to ensure </w:t>
+      </w:r>
+      <w:r>
+        <w:t>that it meets functional requirements.</w:t>
+      </w:r>
+      <w:r>
+        <w:t xml:space="preserve"> An</w:t>
+      </w:r>
+      <w:r>
+        <w:t xml:space="preserve"> overall system test will be conducted prior to every iteration</w:t>
+      </w:r>
+      <w:r>
+        <w:t>’s</w:t>
+      </w:r>
+      <w:r>
+        <w:t xml:space="preserve"> release to ensure that none of the software’s existing functionality has been impacted by the implementation of new features. Additionally, the testing will be run</w:t>
+      </w:r>
       <w:r>
         <w:t xml:space="preserve"> </w:t>
       </w:r>
-      <w:ins w:id="102" w:author="Mathew Migliore" w:date="2022-02-19T17:10:00Z">
-        <w:r>
-          <w:t>A</w:t>
-        </w:r>
-      </w:ins>
-      <w:del w:id="103" w:author="Mathew Migliore" w:date="2022-02-19T17:10:00Z">
-        <w:r>
-          <w:delText>and a</w:delText>
-        </w:r>
-      </w:del>
-      <w:r>
-        <w:t>n overall system test will be conducted prior to every iteration</w:t>
+      <w:r>
+        <w:t xml:space="preserve">at </w:t>
+      </w:r>
+      <w:r>
+        <w:t>on</w:t>
+      </w:r>
+      <w:r>
+        <w:t xml:space="preserve"> weekly </w:t>
+      </w:r>
+      <w:r>
+        <w:t>basis</w:t>
+      </w:r>
+      <w:r>
+        <w:t xml:space="preserve"> </w:t>
+      </w:r>
+      <w:r>
+        <w:t xml:space="preserve">after the </w:t>
+      </w:r>
+      <w:r>
+        <w:t>software</w:t>
       </w:r>
       <w:r>
         <w:t>’s</w:t>
       </w:r>
       <w:r>
-        <w:t xml:space="preserve"> release to ensure that none of the software’s existing functionality has been impacted by the implementation of newly </w:t>
-      </w:r>
-      <w:del w:id="104" w:author="Mathew Migliore" w:date="2022-02-19T17:11:00Z">
-        <w:r>
-          <w:delText xml:space="preserve">developed </w:delText>
-        </w:r>
-      </w:del>
-      <w:ins w:id="105" w:author="Mathew Migliore" w:date="2022-02-19T17:11:00Z">
-        <w:r>
-          <w:t>implemented</w:t>
-        </w:r>
-        <w:r>
-          <w:t xml:space="preserve"> </w:t>
-        </w:r>
-      </w:ins>
-      <w:r>
-        <w:t>features. Additionally, the testing will be run</w:t>
-      </w:r>
-      <w:del w:id="106" w:author="Mathew Migliore" w:date="2022-02-19T17:11:00Z">
-        <w:r>
-          <w:delText xml:space="preserve"> </w:delText>
-        </w:r>
-        <w:r>
-          <w:delText>at</w:delText>
-        </w:r>
-      </w:del>
-      <w:ins w:id="107" w:author="Mathew Migliore" w:date="2022-02-19T17:11:00Z">
-        <w:r>
-          <w:t xml:space="preserve"> on</w:t>
-        </w:r>
-      </w:ins>
-      <w:r>
-        <w:t xml:space="preserve"> a weekly</w:t>
-      </w:r>
-      <w:ins w:id="108" w:author="Mathew Migliore" w:date="2022-02-19T17:11:00Z">
-        <w:r>
-          <w:t xml:space="preserve">, </w:t>
-        </w:r>
-        <w:r>
-          <w:t>post-software</w:t>
-        </w:r>
-        <w:r>
-          <w:t xml:space="preserve"> </w:t>
-        </w:r>
-        <w:r>
-          <w:t>launch</w:t>
-        </w:r>
-        <w:r>
-          <w:t>,</w:t>
-        </w:r>
-      </w:ins>
-      <w:r>
-        <w:t xml:space="preserve"> </w:t>
-      </w:r>
-      <w:del w:id="109" w:author="Mathew Migliore" w:date="2022-02-19T17:11:00Z">
-        <w:r>
-          <w:delText xml:space="preserve">frequency </w:delText>
-        </w:r>
-      </w:del>
-      <w:ins w:id="110" w:author="Mathew Migliore" w:date="2022-02-19T17:11:00Z">
-        <w:r>
-          <w:t>basis</w:t>
-        </w:r>
-        <w:r>
-          <w:t xml:space="preserve"> </w:t>
-        </w:r>
-      </w:ins>
-      <w:del w:id="111" w:author="Mathew Migliore" w:date="2022-02-19T17:11:00Z">
-        <w:r>
-          <w:delText xml:space="preserve">post-software launch </w:delText>
-        </w:r>
-      </w:del>
-      <w:r>
-        <w:t xml:space="preserve">to ensure that the quality and consistency of the software has not been impacted by any changes </w:t>
+        <w:t xml:space="preserve"> launch to ensure that the quality and consistency of the software has not been impacted by any changes </w:t>
       </w:r>
       <w:r>
         <w:t>to</w:t>
@@ -2154,7 +1344,13 @@
         <w:t xml:space="preserve"> the </w:t>
       </w:r>
       <w:r>
-        <w:t xml:space="preserve">software hosts’ </w:t>
+        <w:t>software host</w:t>
+      </w:r>
+      <w:r>
+        <w:t>’</w:t>
+      </w:r>
+      <w:r>
+        <w:t xml:space="preserve">s </w:t>
       </w:r>
       <w:r>
         <w:t>environment, such as system updates and library dependency updates.</w:t>
@@ -2181,7 +1377,7 @@
       </w:pPr>
     </w:p>
     <w:sectPr>
-      <w:headerReference w:type="default" r:id="rId10"/>
+      <w:headerReference w:type="default" r:id="rId9"/>
       <w:pgSz w:w="12240" w:h="15840"/>
       <w:pgMar w:top="1440" w:right="1440" w:bottom="1440" w:left="1440" w:header="708" w:footer="708" w:gutter="0"/>
       <w:cols w:space="708"/>
@@ -2270,8 +1466,13 @@
     </w:r>
     <w:r>
       <w:tab/>
-      <w:t>Mathew Migliore</w:t>
+      <w:t xml:space="preserve">Mathew </w:t>
     </w:r>
+    <w:proofErr w:type="spellStart"/>
+    <w:r>
+      <w:t>Migliore</w:t>
+    </w:r>
+    <w:proofErr w:type="spellEnd"/>
   </w:p>
   <w:p>
     <w:pPr>
@@ -3358,14 +2559,6 @@
     <w:abstractNumId w:val="4"/>
   </w:num>
 </w:numbering>
-</file>
-
-<file path=word/people.xml><?xml version="1.0" encoding="utf-8"?>
-<w15:people xmlns:wpc="http://schemas.microsoft.com/office/word/2010/wordprocessingCanvas" xmlns:cx="http://schemas.microsoft.com/office/drawing/2014/chartex" xmlns:cx1="http://schemas.microsoft.com/office/drawing/2015/9/8/chartex" xmlns:cx2="http://schemas.microsoft.com/office/drawing/2015/10/21/chartex" xmlns:cx3="http://schemas.microsoft.com/office/drawing/2016/5/9/chartex" xmlns:cx4="http://schemas.microsoft.com/office/drawing/2016/5/10/chartex" xmlns:cx5="http://schemas.microsoft.com/office/drawing/2016/5/11/chartex" xmlns:cx6="http://schemas.microsoft.com/office/drawing/2016/5/12/chartex" xmlns:cx7="http://schemas.microsoft.com/office/drawing/2016/5/13/chartex" xmlns:cx8="http://schemas.microsoft.com/office/drawing/2016/5/14/chartex" xmlns:mc="http://schemas.openxmlformats.org/markup-compatibility/2006" xmlns:aink="http://schemas.microsoft.com/office/drawing/2016/ink" xmlns:am3d="http://schemas.microsoft.com/office/drawing/2017/model3d" xmlns:o="urn:schemas-microsoft-com:office:office" xmlns:r="http://schemas.openxmlformats.org/officeDocument/2006/relationships" xmlns:m="http://schemas.openxmlformats.org/officeDocument/2006/math" xmlns:v="urn:schemas-microsoft-com:vml" xmlns:wp14="http://schemas.microsoft.com/office/word/2010/wordprocessingDrawing" xmlns:wp="http://schemas.openxmlformats.org/drawingml/2006/wordprocessingDrawing" xmlns:w10="urn:schemas-microsoft-com:office:word" xmlns:w="http://schemas.openxmlformats.org/wordprocessingml/2006/main" xmlns:w14="http://schemas.microsoft.com/office/word/2010/wordml" xmlns:w15="http://schemas.microsoft.com/office/word/2012/wordml" xmlns:w16cex="http://schemas.microsoft.com/office/word/2018/wordml/cex" xmlns:w16cid="http://schemas.microsoft.com/office/word/2016/wordml/cid" xmlns:w16="http://schemas.microsoft.com/office/word/2018/wordml" xmlns:w16sdtdh="http://schemas.microsoft.com/office/word/2020/wordml/sdtdatahash" xmlns:w16se="http://schemas.microsoft.com/office/word/2015/wordml/symex" xmlns:wpg="http://schemas.microsoft.com/office/word/2010/wordprocessingGroup" xmlns:wpi="http://schemas.microsoft.com/office/word/2010/wordprocessingInk" xmlns:wne="http://schemas.microsoft.com/office/word/2006/wordml" xmlns:wps="http://schemas.microsoft.com/office/word/2010/wordprocessingShape" mc:Ignorable="w14 w15 w16se w16cid w16 w16cex w16sdtdh wp14">
-  <w15:person w15:author="Mathew Migliore">
-    <w15:presenceInfo w15:providerId="Windows Live" w15:userId="318c2cbdea648367"/>
-  </w15:person>
-</w15:people>
 </file>
 
 <file path=word/styles.xml><?xml version="1.0" encoding="utf-8"?>
@@ -3902,16 +3095,6 @@
       <w:szCs w:val="18"/>
     </w:rPr>
   </w:style>
-  <w:style w:type="paragraph" w:styleId="Revision">
-    <w:name w:val="Revision"/>
-    <w:hidden/>
-    <w:uiPriority w:val="99"/>
-    <w:semiHidden/>
-    <w:rsid w:val="007A3B5E"/>
-    <w:pPr>
-      <w:spacing w:after="0" w:line="240" w:lineRule="auto"/>
-    </w:pPr>
-  </w:style>
 </w:styles>
 </file>
 
@@ -4208,16 +3391,4 @@
     </a:ext>
   </a:extLst>
 </a:theme>
-</file>
-
-<file path=customXml/item1.xml><?xml version="1.0" encoding="utf-8"?>
-<b:Sources xmlns:b="http://schemas.openxmlformats.org/officeDocument/2006/bibliography" xmlns="http://schemas.openxmlformats.org/officeDocument/2006/bibliography" SelectedStyle="\APASixthEditionOfficeOnline.xsl" StyleName="APA" Version="6"/>
-</file>
-
-<file path=customXml/itemProps1.xml><?xml version="1.0" encoding="utf-8"?>
-<ds:datastoreItem xmlns:ds="http://schemas.openxmlformats.org/officeDocument/2006/customXml" ds:itemID="{6FDA31F7-7306-420B-8E79-36D10C7D05A4}">
-  <ds:schemaRefs>
-    <ds:schemaRef ds:uri="http://schemas.openxmlformats.org/officeDocument/2006/bibliography"/>
-  </ds:schemaRefs>
-</ds:datastoreItem>
 </file>
</xml_diff>

<commit_message>
fixed typo: direction should be tests/ not test
</commit_message>
<xml_diff>
--- a/documentation/TestOrganizationAndPlan.docx
+++ b/documentation/TestOrganizationAndPlan.docx
@@ -52,7 +52,19 @@
         <w:rPr>
           <w:lang w:val="en-US"/>
         </w:rPr>
-        <w:t xml:space="preserve">All information and functionality related to the testing of our software resides in a directory named “test/”, which </w:t>
+        <w:t>All information and functionality related to the testing of our software resides in a directory named “test</w:t>
+      </w:r>
+      <w:r>
+        <w:rPr>
+          <w:lang w:val="en-US"/>
+        </w:rPr>
+        <w:t>s</w:t>
+      </w:r>
+      <w:r>
+        <w:rPr>
+          <w:lang w:val="en-US"/>
+        </w:rPr>
+        <w:t xml:space="preserve">/”, which </w:t>
       </w:r>
       <w:r>
         <w:rPr>
@@ -838,27 +850,14 @@
                             <w:r>
                               <w:t xml:space="preserve">Figure </w:t>
                             </w:r>
-                            <w:r>
-                              <w:fldChar w:fldCharType="begin"/>
-                            </w:r>
-                            <w:r>
-                              <w:instrText xml:space="preserve"> SEQ Figure \* ARABIC </w:instrText>
-                            </w:r>
-                            <w:r>
-                              <w:fldChar w:fldCharType="separate"/>
-                            </w:r>
-                            <w:r>
-                              <w:rPr>
-                                <w:noProof/>
-                              </w:rPr>
-                              <w:t>1</w:t>
-                            </w:r>
-                            <w:r>
-                              <w:rPr>
-                                <w:noProof/>
-                              </w:rPr>
-                              <w:fldChar w:fldCharType="end"/>
-                            </w:r>
+                            <w:fldSimple w:instr=" SEQ Figure \* ARABIC ">
+                              <w:r>
+                                <w:rPr>
+                                  <w:noProof/>
+                                </w:rPr>
+                                <w:t>1</w:t>
+                              </w:r>
+                            </w:fldSimple>
                             <w:r>
                               <w:t xml:space="preserve">- </w:t>
                             </w:r>
@@ -1042,27 +1041,14 @@
                             <w:r>
                               <w:t xml:space="preserve">Figure </w:t>
                             </w:r>
-                            <w:r>
-                              <w:fldChar w:fldCharType="begin"/>
-                            </w:r>
-                            <w:r>
-                              <w:instrText xml:space="preserve"> SEQ Figure \* ARABIC </w:instrText>
-                            </w:r>
-                            <w:r>
-                              <w:fldChar w:fldCharType="separate"/>
-                            </w:r>
-                            <w:r>
-                              <w:rPr>
-                                <w:noProof/>
-                              </w:rPr>
-                              <w:t>2</w:t>
-                            </w:r>
-                            <w:r>
-                              <w:rPr>
-                                <w:noProof/>
-                              </w:rPr>
-                              <w:fldChar w:fldCharType="end"/>
-                            </w:r>
+                            <w:fldSimple w:instr=" SEQ Figure \* ARABIC ">
+                              <w:r>
+                                <w:rPr>
+                                  <w:noProof/>
+                                </w:rPr>
+                                <w:t>2</w:t>
+                              </w:r>
+                            </w:fldSimple>
                             <w:r>
                               <w:t xml:space="preserve">- </w:t>
                             </w:r>

</xml_diff>

<commit_message>
renamed unitTests/ to functionalityTests/, added documentation about parameterized testing
</commit_message>
<xml_diff>
--- a/documentation/TestOrganizationAndPlan.docx
+++ b/documentation/TestOrganizationAndPlan.docx
@@ -155,7 +155,13 @@
         <w:rPr>
           <w:lang w:val="en-US"/>
         </w:rPr>
-        <w:t>unitTests</w:t>
+        <w:t>functionality</w:t>
+      </w:r>
+      <w:r>
+        <w:rPr>
+          <w:lang w:val="en-US"/>
+        </w:rPr>
+        <w:t>Tests</w:t>
       </w:r>
       <w:proofErr w:type="spellEnd"/>
       <w:r>
@@ -379,11 +385,10 @@
       </w:pPr>
       <w:r>
         <w:rPr>
-          <w:noProof/>
           <w:lang w:val="en-US"/>
         </w:rPr>
         <w:drawing>
-          <wp:anchor distT="0" distB="0" distL="274320" distR="114300" simplePos="0" relativeHeight="251658240" behindDoc="1" locked="0" layoutInCell="1" allowOverlap="1" wp14:anchorId="1E6A0894" wp14:editId="203D82E3">
+          <wp:anchor distT="0" distB="0" distL="114300" distR="114300" simplePos="0" relativeHeight="251664384" behindDoc="1" locked="0" layoutInCell="1" allowOverlap="1" wp14:anchorId="79458527" wp14:editId="7CE1F4AB">
             <wp:simplePos x="0" y="0"/>
             <wp:positionH relativeFrom="margin">
               <wp:align>left</wp:align>
@@ -391,9 +396,17 @@
             <wp:positionV relativeFrom="paragraph">
               <wp:posOffset>8255</wp:posOffset>
             </wp:positionV>
-            <wp:extent cx="1933575" cy="5059045"/>
-            <wp:effectExtent l="0" t="0" r="0" b="8255"/>
-            <wp:wrapSquare wrapText="bothSides"/>
+            <wp:extent cx="1823720" cy="4762500"/>
+            <wp:effectExtent l="0" t="0" r="5080" b="0"/>
+            <wp:wrapTight wrapText="bothSides">
+              <wp:wrapPolygon edited="0">
+                <wp:start x="0" y="0"/>
+                <wp:lineTo x="0" y="21514"/>
+                <wp:lineTo x="21435" y="21514"/>
+                <wp:lineTo x="21435" y="0"/>
+                <wp:lineTo x="0" y="0"/>
+              </wp:wrapPolygon>
+            </wp:wrapTight>
             <wp:docPr id="1" name="Picture 1"/>
             <wp:cNvGraphicFramePr>
               <a:graphicFrameLocks xmlns:a="http://schemas.openxmlformats.org/drawingml/2006/main" noChangeAspect="1"/>
@@ -420,7 +433,7 @@
                   <pic:spPr>
                     <a:xfrm>
                       <a:off x="0" y="0"/>
-                      <a:ext cx="1934842" cy="5062988"/>
+                      <a:ext cx="1823720" cy="4762500"/>
                     </a:xfrm>
                     <a:prstGeom prst="rect">
                       <a:avLst/>
@@ -461,7 +474,13 @@
         <w:rPr>
           <w:lang w:val="en-US"/>
         </w:rPr>
-        <w:t>unitTests</w:t>
+        <w:t>functionality</w:t>
+      </w:r>
+      <w:r>
+        <w:rPr>
+          <w:lang w:val="en-US"/>
+        </w:rPr>
+        <w:t>Tests</w:t>
       </w:r>
       <w:proofErr w:type="spellEnd"/>
       <w:r>
@@ -564,18 +583,30 @@
         <w:rPr>
           <w:lang w:val="en-US"/>
         </w:rPr>
-        <w:t xml:space="preserve"> unit test related to that</w:t>
-      </w:r>
-      <w:r>
-        <w:rPr>
-          <w:lang w:val="en-US"/>
-        </w:rPr>
         <w:t xml:space="preserve"> </w:t>
       </w:r>
       <w:r>
         <w:rPr>
           <w:lang w:val="en-US"/>
         </w:rPr>
+        <w:t>functionality</w:t>
+      </w:r>
+      <w:r>
+        <w:rPr>
+          <w:lang w:val="en-US"/>
+        </w:rPr>
+        <w:t xml:space="preserve"> test related to that</w:t>
+      </w:r>
+      <w:r>
+        <w:rPr>
+          <w:lang w:val="en-US"/>
+        </w:rPr>
+        <w:t xml:space="preserve"> </w:t>
+      </w:r>
+      <w:r>
+        <w:rPr>
+          <w:lang w:val="en-US"/>
+        </w:rPr>
         <w:t xml:space="preserve">requirement. These </w:t>
       </w:r>
       <w:r>
@@ -594,7 +625,13 @@
         <w:rPr>
           <w:lang w:val="en-US"/>
         </w:rPr>
-        <w:t>unit test subdirectory</w:t>
+        <w:t>functionality</w:t>
+      </w:r>
+      <w:r>
+        <w:rPr>
+          <w:lang w:val="en-US"/>
+        </w:rPr>
+        <w:t xml:space="preserve"> test subdirectory</w:t>
       </w:r>
       <w:r>
         <w:rPr>
@@ -770,7 +807,19 @@
         <w:rPr>
           <w:lang w:val="en-US"/>
         </w:rPr>
-        <w:t>of the result generation: “unit_&lt;year&gt;_&lt;month&gt;_&lt;day&gt;_&lt;hour&gt;_&lt;minute&gt;_&lt;second</w:t>
+        <w:t>of the result generation: “</w:t>
+      </w:r>
+      <w:r>
+        <w:rPr>
+          <w:lang w:val="en-US"/>
+        </w:rPr>
+        <w:t>result</w:t>
+      </w:r>
+      <w:r>
+        <w:rPr>
+          <w:lang w:val="en-US"/>
+        </w:rPr>
+        <w:t>_&lt;year&gt;_&lt;month&gt;_&lt;day&gt;_&lt;hour&gt;_&lt;minute&gt;_&lt;second</w:t>
       </w:r>
       <w:r>
         <w:rPr>
@@ -798,22 +847,22 @@
         <mc:AlternateContent>
           <mc:Choice Requires="wps">
             <w:drawing>
-              <wp:anchor distT="0" distB="0" distL="114300" distR="114300" simplePos="0" relativeHeight="251660288" behindDoc="1" locked="0" layoutInCell="1" allowOverlap="1" wp14:anchorId="7975190D" wp14:editId="0C2E5AEC">
+              <wp:anchor distT="0" distB="0" distL="114300" distR="114300" simplePos="0" relativeHeight="251660288" behindDoc="1" locked="0" layoutInCell="1" allowOverlap="1" wp14:anchorId="7975190D" wp14:editId="01D0E12F">
                 <wp:simplePos x="0" y="0"/>
                 <wp:positionH relativeFrom="margin">
                   <wp:align>left</wp:align>
                 </wp:positionH>
                 <wp:positionV relativeFrom="paragraph">
-                  <wp:posOffset>388620</wp:posOffset>
+                  <wp:posOffset>236220</wp:posOffset>
                 </wp:positionV>
-                <wp:extent cx="1894205" cy="400050"/>
-                <wp:effectExtent l="0" t="0" r="0" b="0"/>
+                <wp:extent cx="1823720" cy="552450"/>
+                <wp:effectExtent l="0" t="0" r="5080" b="0"/>
                 <wp:wrapTight wrapText="bothSides">
                   <wp:wrapPolygon edited="0">
                     <wp:start x="0" y="0"/>
-                    <wp:lineTo x="0" y="20571"/>
-                    <wp:lineTo x="21289" y="20571"/>
-                    <wp:lineTo x="21289" y="0"/>
+                    <wp:lineTo x="0" y="20855"/>
+                    <wp:lineTo x="21435" y="20855"/>
+                    <wp:lineTo x="21435" y="0"/>
                     <wp:lineTo x="0" y="0"/>
                   </wp:wrapPolygon>
                 </wp:wrapTight>
@@ -826,7 +875,7 @@
                       <wps:spPr>
                         <a:xfrm>
                           <a:off x="0" y="0"/>
-                          <a:ext cx="1894205" cy="400050"/>
+                          <a:ext cx="1823720" cy="552450"/>
                         </a:xfrm>
                         <a:prstGeom prst="rect">
                           <a:avLst/>
@@ -850,14 +899,9 @@
                             <w:r>
                               <w:t xml:space="preserve">Figure </w:t>
                             </w:r>
-                            <w:fldSimple w:instr=" SEQ Figure \* ARABIC ">
-                              <w:r>
-                                <w:rPr>
-                                  <w:noProof/>
-                                </w:rPr>
-                                <w:t>1</w:t>
-                              </w:r>
-                            </w:fldSimple>
+                            <w:r>
+                              <w:t>1</w:t>
+                            </w:r>
                             <w:r>
                               <w:t xml:space="preserve">- </w:t>
                             </w:r>
@@ -894,7 +938,7 @@
                 <v:stroke joinstyle="miter"/>
                 <v:path gradientshapeok="t" o:connecttype="rect"/>
               </v:shapetype>
-              <v:shape id="Text Box 4" o:spid="_x0000_s1026" type="#_x0000_t202" style="position:absolute;margin-left:0;margin-top:30.6pt;width:149.15pt;height:31.5pt;z-index:-251656192;visibility:visible;mso-wrap-style:square;mso-width-percent:0;mso-height-percent:0;mso-wrap-distance-left:9pt;mso-wrap-distance-top:0;mso-wrap-distance-right:9pt;mso-wrap-distance-bottom:0;mso-position-horizontal:left;mso-position-horizontal-relative:margin;mso-position-vertical:absolute;mso-position-vertical-relative:text;mso-width-percent:0;mso-height-percent:0;mso-width-relative:margin;mso-height-relative:margin;v-text-anchor:top" o:gfxdata="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" stroked="f">
+              <v:shape id="Text Box 4" o:spid="_x0000_s1026" type="#_x0000_t202" style="position:absolute;margin-left:0;margin-top:18.6pt;width:143.6pt;height:43.5pt;z-index:-251656192;visibility:visible;mso-wrap-style:square;mso-width-percent:0;mso-height-percent:0;mso-wrap-distance-left:9pt;mso-wrap-distance-top:0;mso-wrap-distance-right:9pt;mso-wrap-distance-bottom:0;mso-position-horizontal:left;mso-position-horizontal-relative:margin;mso-position-vertical:absolute;mso-position-vertical-relative:text;mso-width-percent:0;mso-height-percent:0;mso-width-relative:margin;mso-height-relative:margin;v-text-anchor:top" o:gfxdata="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" stroked="f">
                 <v:textbox inset="0,0,0,0">
                   <w:txbxContent>
                     <w:p>
@@ -907,14 +951,9 @@
                       <w:r>
                         <w:t xml:space="preserve">Figure </w:t>
                       </w:r>
-                      <w:fldSimple w:instr=" SEQ Figure \* ARABIC ">
-                        <w:r>
-                          <w:rPr>
-                            <w:noProof/>
-                          </w:rPr>
-                          <w:t>1</w:t>
-                        </w:r>
-                      </w:fldSimple>
+                      <w:r>
+                        <w:t>1</w:t>
+                      </w:r>
                       <w:r>
                         <w:t xml:space="preserve">- </w:t>
                       </w:r>
@@ -997,7 +1036,7 @@
         <mc:AlternateContent>
           <mc:Choice Requires="wps">
             <w:drawing>
-              <wp:anchor distT="0" distB="0" distL="114300" distR="114300" simplePos="0" relativeHeight="251663360" behindDoc="0" locked="0" layoutInCell="1" allowOverlap="1" wp14:anchorId="54A5A0C5" wp14:editId="7C3B8ED5">
+              <wp:anchor distT="0" distB="0" distL="114300" distR="114300" simplePos="0" relativeHeight="251663360" behindDoc="0" locked="0" layoutInCell="1" allowOverlap="1" wp14:anchorId="54A5A0C5" wp14:editId="7E5A869C">
                 <wp:simplePos x="0" y="0"/>
                 <wp:positionH relativeFrom="margin">
                   <wp:align>left</wp:align>
@@ -1005,8 +1044,8 @@
                 <wp:positionV relativeFrom="paragraph">
                   <wp:posOffset>802005</wp:posOffset>
                 </wp:positionV>
-                <wp:extent cx="1504950" cy="635"/>
-                <wp:effectExtent l="0" t="0" r="0" b="6985"/>
+                <wp:extent cx="1504950" cy="581025"/>
+                <wp:effectExtent l="0" t="0" r="0" b="9525"/>
                 <wp:wrapSquare wrapText="bothSides"/>
                 <wp:docPr id="6" name="Text Box 6"/>
                 <wp:cNvGraphicFramePr/>
@@ -1017,7 +1056,7 @@
                       <wps:spPr>
                         <a:xfrm>
                           <a:off x="0" y="0"/>
-                          <a:ext cx="1504950" cy="635"/>
+                          <a:ext cx="1504950" cy="581025"/>
                         </a:xfrm>
                         <a:prstGeom prst="rect">
                           <a:avLst/>
@@ -1041,19 +1080,20 @@
                             <w:r>
                               <w:t xml:space="preserve">Figure </w:t>
                             </w:r>
-                            <w:fldSimple w:instr=" SEQ Figure \* ARABIC ">
-                              <w:r>
-                                <w:rPr>
-                                  <w:noProof/>
-                                </w:rPr>
-                                <w:t>2</w:t>
-                              </w:r>
-                            </w:fldSimple>
+                            <w:r>
+                              <w:t>2</w:t>
+                            </w:r>
                             <w:r>
                               <w:t xml:space="preserve">- </w:t>
                             </w:r>
                             <w:r>
-                              <w:t>The structure of a unit test subdirectory (example "</w:t>
+                              <w:t xml:space="preserve">The structure of a </w:t>
+                            </w:r>
+                            <w:r>
+                              <w:t>functionality</w:t>
+                            </w:r>
+                            <w:r>
+                              <w:t xml:space="preserve"> test subdirectory (example "</w:t>
                             </w:r>
                             <w:proofErr w:type="spellStart"/>
                             <w:r>
@@ -1070,18 +1110,21 @@
                         <a:prstTxWarp prst="textNoShape">
                           <a:avLst/>
                         </a:prstTxWarp>
-                        <a:spAutoFit/>
+                        <a:noAutofit/>
                       </wps:bodyPr>
                     </wps:wsp>
                   </a:graphicData>
                 </a:graphic>
+                <wp14:sizeRelV relativeFrom="margin">
+                  <wp14:pctHeight>0</wp14:pctHeight>
+                </wp14:sizeRelV>
               </wp:anchor>
             </w:drawing>
           </mc:Choice>
           <mc:Fallback>
             <w:pict>
-              <v:shape w14:anchorId="54A5A0C5" id="Text Box 6" o:spid="_x0000_s1027" type="#_x0000_t202" style="position:absolute;margin-left:0;margin-top:63.15pt;width:118.5pt;height:.05pt;z-index:251663360;visibility:visible;mso-wrap-style:square;mso-wrap-distance-left:9pt;mso-wrap-distance-top:0;mso-wrap-distance-right:9pt;mso-wrap-distance-bottom:0;mso-position-horizontal:left;mso-position-horizontal-relative:margin;mso-position-vertical:absolute;mso-position-vertical-relative:text;v-text-anchor:top" o:gfxdata="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" stroked="f">
-                <v:textbox style="mso-fit-shape-to-text:t" inset="0,0,0,0">
+              <v:shape w14:anchorId="54A5A0C5" id="Text Box 6" o:spid="_x0000_s1027" type="#_x0000_t202" style="position:absolute;margin-left:0;margin-top:63.15pt;width:118.5pt;height:45.75pt;z-index:251663360;visibility:visible;mso-wrap-style:square;mso-height-percent:0;mso-wrap-distance-left:9pt;mso-wrap-distance-top:0;mso-wrap-distance-right:9pt;mso-wrap-distance-bottom:0;mso-position-horizontal:left;mso-position-horizontal-relative:margin;mso-position-vertical:absolute;mso-position-vertical-relative:text;mso-height-percent:0;mso-height-relative:margin;v-text-anchor:top" o:gfxdata="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" stroked="f">
+                <v:textbox inset="0,0,0,0">
                   <w:txbxContent>
                     <w:p>
                       <w:pPr>
@@ -1093,19 +1136,20 @@
                       <w:r>
                         <w:t xml:space="preserve">Figure </w:t>
                       </w:r>
-                      <w:fldSimple w:instr=" SEQ Figure \* ARABIC ">
-                        <w:r>
-                          <w:rPr>
-                            <w:noProof/>
-                          </w:rPr>
-                          <w:t>2</w:t>
-                        </w:r>
-                      </w:fldSimple>
+                      <w:r>
+                        <w:t>2</w:t>
+                      </w:r>
                       <w:r>
                         <w:t xml:space="preserve">- </w:t>
                       </w:r>
                       <w:r>
-                        <w:t>The structure of a unit test subdirectory (example "</w:t>
+                        <w:t xml:space="preserve">The structure of a </w:t>
+                      </w:r>
+                      <w:r>
+                        <w:t>functionality</w:t>
+                      </w:r>
+                      <w:r>
+                        <w:t xml:space="preserve"> test subdirectory (example "</w:t>
                       </w:r>
                       <w:proofErr w:type="spellStart"/>
                       <w:r>
@@ -1197,7 +1241,10 @@
       </w:r>
       <w:proofErr w:type="spellStart"/>
       <w:r>
-        <w:t>unitTests</w:t>
+        <w:t>functionality</w:t>
+      </w:r>
+      <w:r>
+        <w:t>Tests</w:t>
       </w:r>
       <w:proofErr w:type="spellEnd"/>
       <w:r>
@@ -1219,16 +1266,31 @@
         <w:t xml:space="preserve">to </w:t>
       </w:r>
       <w:r>
-        <w:t xml:space="preserve">select which unit tests they wish to conduct. The script then backs-up the software’s production data files and </w:t>
-      </w:r>
-      <w:r>
-        <w:t>runs each test</w:t>
-      </w:r>
-      <w:r>
-        <w:t xml:space="preserve"> with </w:t>
-      </w:r>
-      <w:r>
-        <w:t>the test’s provided unit files and list of program commands</w:t>
+        <w:t xml:space="preserve">select which </w:t>
+      </w:r>
+      <w:r>
+        <w:t>functionality</w:t>
+      </w:r>
+      <w:r>
+        <w:t xml:space="preserve"> tests they wish to conduct. The script then </w:t>
+      </w:r>
+      <w:r>
+        <w:t>runs the software using the test input</w:t>
+      </w:r>
+      <w:r>
+        <w:t xml:space="preserve"> files</w:t>
+      </w:r>
+      <w:r>
+        <w:t xml:space="preserve"> and </w:t>
+      </w:r>
+      <w:r>
+        <w:t>test directory (as input and output file locations respectively)</w:t>
+      </w:r>
+      <w:r>
+        <w:t xml:space="preserve"> as </w:t>
+      </w:r>
+      <w:r>
+        <w:t>parameterized command line arguments</w:t>
       </w:r>
       <w:r>
         <w:t>. The output of th</w:t>
@@ -1237,7 +1299,13 @@
         <w:t>e test’s</w:t>
       </w:r>
       <w:r>
-        <w:t xml:space="preserve"> program session is compared to the unit test’s expected outputs, and the result of the comparison is recorded in the unit file’s test results subdirectory. Once all tests have been conducted, the production data files are restored, and all test results </w:t>
+        <w:t xml:space="preserve"> program session is compared to the test’s expected outputs, and the result of the comparison is recorded in the test</w:t>
+      </w:r>
+      <w:r>
+        <w:t>’s</w:t>
+      </w:r>
+      <w:r>
+        <w:t xml:space="preserve"> results subdirectory. Once all tests have been conducted, all test results </w:t>
       </w:r>
       <w:r>
         <w:t>are</w:t>

</xml_diff>

<commit_message>
Fixed the image formatting; caption was overlapping picture
</commit_message>
<xml_diff>
--- a/documentation/TestOrganizationAndPlan.docx
+++ b/documentation/TestOrganizationAndPlan.docx
@@ -1296,22 +1296,165 @@
         <w:spacing w:after="0"/>
       </w:pPr>
       <w:r>
+        <w:t xml:space="preserve">3) </w:t>
+      </w:r>
+      <w:r>
+        <w:tab/>
+        <w:t>T</w:t>
+      </w:r>
+      <w:r>
+        <w:t xml:space="preserve">he “runTests.sh” </w:t>
+      </w:r>
+      <w:r>
+        <w:t xml:space="preserve">shell </w:t>
+      </w:r>
+      <w:r>
+        <w:t>script: This script verifies and summarizes the contents of the “</w:t>
+      </w:r>
+      <w:proofErr w:type="spellStart"/>
+      <w:r>
+        <w:t>functionality</w:t>
+      </w:r>
+      <w:r>
+        <w:t>Tests</w:t>
+      </w:r>
+      <w:proofErr w:type="spellEnd"/>
+      <w:r>
+        <w:t xml:space="preserve">/” subdirectory, then </w:t>
+      </w:r>
+      <w:r>
+        <w:t>prompts</w:t>
+      </w:r>
+      <w:r>
+        <w:t xml:space="preserve"> the</w:t>
+      </w:r>
+      <w:r>
+        <w:t xml:space="preserve"> user</w:t>
+      </w:r>
+      <w:r>
+        <w:t xml:space="preserve"> </w:t>
+      </w:r>
+      <w:r>
+        <w:t xml:space="preserve">to </w:t>
+      </w:r>
+      <w:r>
+        <w:t xml:space="preserve">select which </w:t>
+      </w:r>
+      <w:r>
+        <w:t>functionality</w:t>
+      </w:r>
+      <w:r>
+        <w:t xml:space="preserve"> tests they wish to conduct. The script then </w:t>
+      </w:r>
+      <w:r>
+        <w:t>runs the software using the test input</w:t>
+      </w:r>
+      <w:r>
+        <w:t xml:space="preserve"> files</w:t>
+      </w:r>
+      <w:r>
+        <w:t xml:space="preserve"> and </w:t>
+      </w:r>
+      <w:r>
+        <w:t xml:space="preserve">test directory (as input and </w:t>
+      </w:r>
+      <w:r>
+        <w:rPr>
+          <w:noProof/>
+          <w:lang w:val="en-US"/>
+        </w:rPr>
+        <w:lastRenderedPageBreak/>
+        <w:drawing>
+          <wp:anchor distT="0" distB="0" distL="114300" distR="114300" simplePos="0" relativeHeight="251661312" behindDoc="0" locked="0" layoutInCell="1" allowOverlap="1" wp14:anchorId="3A53E8CC" wp14:editId="564BD7CC">
+            <wp:simplePos x="0" y="0"/>
+            <wp:positionH relativeFrom="margin">
+              <wp:align>left</wp:align>
+            </wp:positionH>
+            <wp:positionV relativeFrom="paragraph">
+              <wp:posOffset>0</wp:posOffset>
+            </wp:positionV>
+            <wp:extent cx="1505160" cy="752580"/>
+            <wp:effectExtent l="0" t="0" r="0" b="9525"/>
+            <wp:wrapSquare wrapText="bothSides"/>
+            <wp:docPr id="5" name="Picture 5"/>
+            <wp:cNvGraphicFramePr>
+              <a:graphicFrameLocks xmlns:a="http://schemas.openxmlformats.org/drawingml/2006/main" noChangeAspect="1"/>
+            </wp:cNvGraphicFramePr>
+            <a:graphic xmlns:a="http://schemas.openxmlformats.org/drawingml/2006/main">
+              <a:graphicData uri="http://schemas.openxmlformats.org/drawingml/2006/picture">
+                <pic:pic xmlns:pic="http://schemas.openxmlformats.org/drawingml/2006/picture">
+                  <pic:nvPicPr>
+                    <pic:cNvPr id="1" name=""/>
+                    <pic:cNvPicPr/>
+                  </pic:nvPicPr>
+                  <pic:blipFill>
+                    <a:blip r:embed="rId8">
+                      <a:extLst>
+                        <a:ext uri="{28A0092B-C50C-407E-A947-70E740481C1C}">
+                          <a14:useLocalDpi xmlns:a14="http://schemas.microsoft.com/office/drawing/2010/main" val="0"/>
+                        </a:ext>
+                      </a:extLst>
+                    </a:blip>
+                    <a:stretch>
+                      <a:fillRect/>
+                    </a:stretch>
+                  </pic:blipFill>
+                  <pic:spPr>
+                    <a:xfrm>
+                      <a:off x="0" y="0"/>
+                      <a:ext cx="1505160" cy="752580"/>
+                    </a:xfrm>
+                    <a:prstGeom prst="rect">
+                      <a:avLst/>
+                    </a:prstGeom>
+                  </pic:spPr>
+                </pic:pic>
+              </a:graphicData>
+            </a:graphic>
+          </wp:anchor>
+        </w:drawing>
+      </w:r>
+      <w:r>
+        <w:t>output file locations respectively)</w:t>
+      </w:r>
+      <w:r>
+        <w:t xml:space="preserve"> as </w:t>
+      </w:r>
+      <w:r>
+        <w:t>parameterized command line arguments</w:t>
+      </w:r>
+      <w:r>
+        <w:t>. The output of th</w:t>
+      </w:r>
+      <w:r>
+        <w:t>e test’s</w:t>
+      </w:r>
+      <w:r>
+        <w:t xml:space="preserve"> program session is compared to the test’s expected outputs, and the result of the comparison is recorded in the test</w:t>
+      </w:r>
+      <w:r>
+        <w:t>’s</w:t>
+      </w:r>
+      <w:r>
+        <w:t xml:space="preserve"> results subdirectory. Once all tests have been conducted, all test </w:t>
+      </w:r>
+      <w:r>
         <w:rPr>
           <w:noProof/>
         </w:rPr>
         <mc:AlternateContent>
           <mc:Choice Requires="wps">
             <w:drawing>
-              <wp:anchor distT="0" distB="0" distL="114300" distR="114300" simplePos="0" relativeHeight="251663360" behindDoc="0" locked="0" layoutInCell="1" allowOverlap="1" wp14:anchorId="54A5A0C5" wp14:editId="7E5A869C">
+              <wp:anchor distT="0" distB="0" distL="114300" distR="114300" simplePos="0" relativeHeight="251663360" behindDoc="0" locked="0" layoutInCell="1" allowOverlap="1" wp14:anchorId="54A5A0C5" wp14:editId="4882BADF">
                 <wp:simplePos x="0" y="0"/>
                 <wp:positionH relativeFrom="margin">
                   <wp:align>left</wp:align>
                 </wp:positionH>
                 <wp:positionV relativeFrom="paragraph">
-                  <wp:posOffset>802005</wp:posOffset>
+                  <wp:posOffset>821055</wp:posOffset>
                 </wp:positionV>
-                <wp:extent cx="1504950" cy="581025"/>
-                <wp:effectExtent l="0" t="0" r="0" b="9525"/>
+                <wp:extent cx="1504950" cy="552450"/>
+                <wp:effectExtent l="0" t="0" r="0" b="0"/>
                 <wp:wrapSquare wrapText="bothSides"/>
                 <wp:docPr id="6" name="Text Box 6"/>
                 <wp:cNvGraphicFramePr/>
@@ -1322,7 +1465,7 @@
                       <wps:spPr>
                         <a:xfrm>
                           <a:off x="0" y="0"/>
-                          <a:ext cx="1504950" cy="581025"/>
+                          <a:ext cx="1504950" cy="552450"/>
                         </a:xfrm>
                         <a:prstGeom prst="rect">
                           <a:avLst/>
@@ -1389,7 +1532,11 @@
           </mc:Choice>
           <mc:Fallback>
             <w:pict>
-              <v:shape w14:anchorId="54A5A0C5" id="Text Box 6" o:spid="_x0000_s1027" type="#_x0000_t202" style="position:absolute;margin-left:0;margin-top:63.15pt;width:118.5pt;height:45.75pt;z-index:251663360;visibility:visible;mso-wrap-style:square;mso-height-percent:0;mso-wrap-distance-left:9pt;mso-wrap-distance-top:0;mso-wrap-distance-right:9pt;mso-wrap-distance-bottom:0;mso-position-horizontal:left;mso-position-horizontal-relative:margin;mso-position-vertical:absolute;mso-position-vertical-relative:text;mso-height-percent:0;mso-height-relative:margin;v-text-anchor:top" o:gfxdata="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" stroked="f">
+              <v:shapetype w14:anchorId="54A5A0C5" id="_x0000_t202" coordsize="21600,21600" o:spt="202" path="m,l,21600r21600,l21600,xe">
+                <v:stroke joinstyle="miter"/>
+                <v:path gradientshapeok="t" o:connecttype="rect"/>
+              </v:shapetype>
+              <v:shape id="Text Box 6" o:spid="_x0000_s1027" type="#_x0000_t202" style="position:absolute;margin-left:0;margin-top:64.65pt;width:118.5pt;height:43.5pt;z-index:251663360;visibility:visible;mso-wrap-style:square;mso-height-percent:0;mso-wrap-distance-left:9pt;mso-wrap-distance-top:0;mso-wrap-distance-right:9pt;mso-wrap-distance-bottom:0;mso-position-horizontal:left;mso-position-horizontal-relative:margin;mso-position-vertical:absolute;mso-position-vertical-relative:text;mso-height-percent:0;mso-height-relative:margin;v-text-anchor:top" o:gfxdata="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" stroked="f">
                 <v:textbox inset="0,0,0,0">
                   <w:txbxContent>
                     <w:p>
@@ -1435,147 +1582,7 @@
         </mc:AlternateContent>
       </w:r>
       <w:r>
-        <w:rPr>
-          <w:noProof/>
-          <w:lang w:val="en-US"/>
-        </w:rPr>
-        <w:drawing>
-          <wp:anchor distT="0" distB="0" distL="114300" distR="114300" simplePos="0" relativeHeight="251661312" behindDoc="0" locked="0" layoutInCell="1" allowOverlap="1" wp14:anchorId="3A53E8CC" wp14:editId="7EBA0BBB">
-            <wp:simplePos x="0" y="0"/>
-            <wp:positionH relativeFrom="margin">
-              <wp:align>left</wp:align>
-            </wp:positionH>
-            <wp:positionV relativeFrom="paragraph">
-              <wp:posOffset>11430</wp:posOffset>
-            </wp:positionV>
-            <wp:extent cx="1505160" cy="752580"/>
-            <wp:effectExtent l="0" t="0" r="0" b="9525"/>
-            <wp:wrapSquare wrapText="bothSides"/>
-            <wp:docPr id="5" name="Picture 5"/>
-            <wp:cNvGraphicFramePr>
-              <a:graphicFrameLocks xmlns:a="http://schemas.openxmlformats.org/drawingml/2006/main" noChangeAspect="1"/>
-            </wp:cNvGraphicFramePr>
-            <a:graphic xmlns:a="http://schemas.openxmlformats.org/drawingml/2006/main">
-              <a:graphicData uri="http://schemas.openxmlformats.org/drawingml/2006/picture">
-                <pic:pic xmlns:pic="http://schemas.openxmlformats.org/drawingml/2006/picture">
-                  <pic:nvPicPr>
-                    <pic:cNvPr id="1" name=""/>
-                    <pic:cNvPicPr/>
-                  </pic:nvPicPr>
-                  <pic:blipFill>
-                    <a:blip r:embed="rId8">
-                      <a:extLst>
-                        <a:ext uri="{28A0092B-C50C-407E-A947-70E740481C1C}">
-                          <a14:useLocalDpi xmlns:a14="http://schemas.microsoft.com/office/drawing/2010/main" val="0"/>
-                        </a:ext>
-                      </a:extLst>
-                    </a:blip>
-                    <a:stretch>
-                      <a:fillRect/>
-                    </a:stretch>
-                  </pic:blipFill>
-                  <pic:spPr>
-                    <a:xfrm>
-                      <a:off x="0" y="0"/>
-                      <a:ext cx="1505160" cy="752580"/>
-                    </a:xfrm>
-                    <a:prstGeom prst="rect">
-                      <a:avLst/>
-                    </a:prstGeom>
-                  </pic:spPr>
-                </pic:pic>
-              </a:graphicData>
-            </a:graphic>
-          </wp:anchor>
-        </w:drawing>
-      </w:r>
-      <w:r>
-        <w:t xml:space="preserve">3) </w:t>
-      </w:r>
-      <w:r>
-        <w:tab/>
-        <w:t>T</w:t>
-      </w:r>
-      <w:r>
-        <w:t xml:space="preserve">he “runTests.sh” </w:t>
-      </w:r>
-      <w:r>
-        <w:t xml:space="preserve">shell </w:t>
-      </w:r>
-      <w:r>
-        <w:t>script: This script verifies and summarizes the contents of the “</w:t>
-      </w:r>
-      <w:proofErr w:type="spellStart"/>
-      <w:r>
-        <w:t>functionality</w:t>
-      </w:r>
-      <w:r>
-        <w:t>Tests</w:t>
-      </w:r>
-      <w:proofErr w:type="spellEnd"/>
-      <w:r>
-        <w:t xml:space="preserve">/” subdirectory, then </w:t>
-      </w:r>
-      <w:r>
-        <w:t>prompts</w:t>
-      </w:r>
-      <w:r>
-        <w:t xml:space="preserve"> the</w:t>
-      </w:r>
-      <w:r>
-        <w:t xml:space="preserve"> user</w:t>
-      </w:r>
-      <w:r>
-        <w:t xml:space="preserve"> </w:t>
-      </w:r>
-      <w:r>
-        <w:t xml:space="preserve">to </w:t>
-      </w:r>
-      <w:r>
-        <w:t xml:space="preserve">select which </w:t>
-      </w:r>
-      <w:r>
-        <w:t>functionality</w:t>
-      </w:r>
-      <w:r>
-        <w:t xml:space="preserve"> tests they wish to conduct. The script then </w:t>
-      </w:r>
-      <w:r>
-        <w:t>runs the software using the test input</w:t>
-      </w:r>
-      <w:r>
-        <w:t xml:space="preserve"> files</w:t>
-      </w:r>
-      <w:r>
-        <w:t xml:space="preserve"> and </w:t>
-      </w:r>
-      <w:r>
-        <w:t xml:space="preserve">test directory (as input and </w:t>
-      </w:r>
-      <w:r>
-        <w:lastRenderedPageBreak/>
-        <w:t>output file locations respectively)</w:t>
-      </w:r>
-      <w:r>
-        <w:t xml:space="preserve"> as </w:t>
-      </w:r>
-      <w:r>
-        <w:t>parameterized command line arguments</w:t>
-      </w:r>
-      <w:r>
-        <w:t>. The output of th</w:t>
-      </w:r>
-      <w:r>
-        <w:t>e test’s</w:t>
-      </w:r>
-      <w:r>
-        <w:t xml:space="preserve"> program session is compared to the test’s expected outputs, and the result of the comparison is recorded in the test</w:t>
-      </w:r>
-      <w:r>
-        <w:t>’s</w:t>
-      </w:r>
-      <w:r>
-        <w:t xml:space="preserve"> results subdirectory. Once all tests have been conducted, all test results </w:t>
+        <w:t xml:space="preserve">results </w:t>
       </w:r>
       <w:r>
         <w:t>are</w:t>

</xml_diff>